<commit_message>
Rapport TP1 quasi-fini, reste Tps calcul et heuristique
</commit_message>
<xml_diff>
--- a/Rapport_IA_TP_HOK.docx
+++ b/Rapport_IA_TP_HOK.docx
@@ -26,7 +26,7 @@
         <mc:AlternateContent>
           <mc:Choice Requires="wps">
             <w:drawing>
-              <wp:anchor distT="0" distB="0" distL="114300" distR="114300" simplePos="0" relativeHeight="251673600" behindDoc="0" locked="0" layoutInCell="1" allowOverlap="1" wp14:anchorId="4C5D7466" wp14:editId="7CE30C43">
+              <wp:anchor distT="0" distB="0" distL="114300" distR="114300" simplePos="0" relativeHeight="251663360" behindDoc="0" locked="0" layoutInCell="1" allowOverlap="1" wp14:anchorId="4C5D7466" wp14:editId="184C66A1">
                 <wp:simplePos x="0" y="0"/>
                 <wp:positionH relativeFrom="margin">
                   <wp:align>right</wp:align>
@@ -164,7 +164,7 @@
                 <v:stroke joinstyle="miter"/>
                 <v:path gradientshapeok="t" o:connecttype="rect"/>
               </v:shapetype>
-              <v:shape id="Zone de texte 176" o:spid="_x0000_s1026" type="#_x0000_t202" style="position:absolute;left:0;text-align:left;margin-left:278.05pt;margin-top:508.6pt;width:329.25pt;height:192pt;z-index:251673600;visibility:visible;mso-wrap-style:square;mso-width-percent:0;mso-height-percent:0;mso-wrap-distance-left:9pt;mso-wrap-distance-top:0;mso-wrap-distance-right:9pt;mso-wrap-distance-bottom:0;mso-position-horizontal:right;mso-position-horizontal-relative:margin;mso-position-vertical:absolute;mso-position-vertical-relative:text;mso-width-percent:0;mso-height-percent:0;mso-width-relative:page;mso-height-relative:page;v-text-anchor:top" o:gfxdata="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" stroked="f">
+              <v:shape id="Zone de texte 176" o:spid="_x0000_s1026" type="#_x0000_t202" style="position:absolute;left:0;text-align:left;margin-left:278.05pt;margin-top:508.6pt;width:329.25pt;height:192pt;z-index:251663360;visibility:visible;mso-wrap-style:square;mso-width-percent:0;mso-height-percent:0;mso-wrap-distance-left:9pt;mso-wrap-distance-top:0;mso-wrap-distance-right:9pt;mso-wrap-distance-bottom:0;mso-position-horizontal:right;mso-position-horizontal-relative:margin;mso-position-vertical:absolute;mso-position-vertical-relative:text;mso-width-percent:0;mso-height-percent:0;mso-width-relative:page;mso-height-relative:page;v-text-anchor:top" o:gfxdata="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" stroked="f">
                 <v:textbox>
                   <w:txbxContent>
                     <w:p>
@@ -249,7 +249,7 @@
         <mc:AlternateContent>
           <mc:Choice Requires="wps">
             <w:drawing>
-              <wp:anchor distT="45720" distB="45720" distL="114300" distR="114300" simplePos="0" relativeHeight="251682816" behindDoc="0" locked="0" layoutInCell="1" allowOverlap="1" wp14:anchorId="21A86EAB" wp14:editId="2D5A700F">
+              <wp:anchor distT="45720" distB="45720" distL="114300" distR="114300" simplePos="0" relativeHeight="251672576" behindDoc="0" locked="0" layoutInCell="1" allowOverlap="1" wp14:anchorId="21A86EAB" wp14:editId="4609DFDE">
                 <wp:simplePos x="0" y="0"/>
                 <wp:positionH relativeFrom="margin">
                   <wp:posOffset>0</wp:posOffset>
@@ -365,7 +365,7 @@
           </mc:Choice>
           <mc:Fallback>
             <w:pict>
-              <v:shape w14:anchorId="21A86EAB" id="Zone de texte 2" o:spid="_x0000_s1027" type="#_x0000_t202" style="position:absolute;left:0;text-align:left;margin-left:0;margin-top:708.05pt;width:246pt;height:110.6pt;z-index:251682816;visibility:visible;mso-wrap-style:square;mso-width-percent:0;mso-height-percent:200;mso-wrap-distance-left:9pt;mso-wrap-distance-top:3.6pt;mso-wrap-distance-right:9pt;mso-wrap-distance-bottom:3.6pt;mso-position-horizontal:absolute;mso-position-horizontal-relative:margin;mso-position-vertical:absolute;mso-position-vertical-relative:text;mso-width-percent:0;mso-height-percent:200;mso-width-relative:margin;mso-height-relative:margin;v-text-anchor:top" o:gfxdata="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" filled="f" stroked="f">
+              <v:shape w14:anchorId="21A86EAB" id="Zone de texte 2" o:spid="_x0000_s1027" type="#_x0000_t202" style="position:absolute;left:0;text-align:left;margin-left:0;margin-top:708.05pt;width:246pt;height:110.6pt;z-index:251672576;visibility:visible;mso-wrap-style:square;mso-width-percent:0;mso-height-percent:200;mso-wrap-distance-left:9pt;mso-wrap-distance-top:3.6pt;mso-wrap-distance-right:9pt;mso-wrap-distance-bottom:3.6pt;mso-position-horizontal:absolute;mso-position-horizontal-relative:margin;mso-position-vertical:absolute;mso-position-vertical-relative:text;mso-width-percent:0;mso-height-percent:200;mso-width-relative:margin;mso-height-relative:margin;v-text-anchor:top" o:gfxdata="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" filled="f" stroked="f">
                 <v:textbox style="mso-fit-shape-to-text:t">
                   <w:txbxContent>
                     <w:p>
@@ -443,7 +443,7 @@
         <mc:AlternateContent>
           <mc:Choice Requires="wps">
             <w:drawing>
-              <wp:anchor distT="45720" distB="45720" distL="114300" distR="114300" simplePos="0" relativeHeight="251689984" behindDoc="0" locked="0" layoutInCell="1" allowOverlap="1" wp14:anchorId="72D9346B" wp14:editId="0189C3E6">
+              <wp:anchor distT="45720" distB="45720" distL="114300" distR="114300" simplePos="0" relativeHeight="251679744" behindDoc="0" locked="0" layoutInCell="1" allowOverlap="1" wp14:anchorId="72D9346B" wp14:editId="03DE1607">
                 <wp:simplePos x="0" y="0"/>
                 <wp:positionH relativeFrom="margin">
                   <wp:posOffset>691515</wp:posOffset>
@@ -537,7 +537,7 @@
           </mc:Choice>
           <mc:Fallback>
             <w:pict>
-              <v:shape w14:anchorId="72D9346B" id="_x0000_s1028" type="#_x0000_t202" style="position:absolute;left:0;text-align:left;margin-left:54.45pt;margin-top:92.8pt;width:138.35pt;height:39.25pt;z-index:251689984;visibility:visible;mso-wrap-style:square;mso-width-percent:0;mso-height-percent:0;mso-wrap-distance-left:9pt;mso-wrap-distance-top:3.6pt;mso-wrap-distance-right:9pt;mso-wrap-distance-bottom:3.6pt;mso-position-horizontal:absolute;mso-position-horizontal-relative:margin;mso-position-vertical:absolute;mso-position-vertical-relative:text;mso-width-percent:0;mso-height-percent:0;mso-width-relative:margin;mso-height-relative:margin;v-text-anchor:top" o:gfxdata="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" stroked="f">
+              <v:shape w14:anchorId="72D9346B" id="_x0000_s1028" type="#_x0000_t202" style="position:absolute;left:0;text-align:left;margin-left:54.45pt;margin-top:92.8pt;width:138.35pt;height:39.25pt;z-index:251679744;visibility:visible;mso-wrap-style:square;mso-width-percent:0;mso-height-percent:0;mso-wrap-distance-left:9pt;mso-wrap-distance-top:3.6pt;mso-wrap-distance-right:9pt;mso-wrap-distance-bottom:3.6pt;mso-position-horizontal:absolute;mso-position-horizontal-relative:margin;mso-position-vertical:absolute;mso-position-vertical-relative:text;mso-width-percent:0;mso-height-percent:0;mso-width-relative:margin;mso-height-relative:margin;v-text-anchor:top" o:gfxdata="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" stroked="f">
                 <v:textbox>
                   <w:txbxContent>
                     <w:p>
@@ -590,7 +590,7 @@
         <mc:AlternateContent>
           <mc:Choice Requires="wps">
             <w:drawing>
-              <wp:anchor distT="45720" distB="45720" distL="114300" distR="114300" simplePos="0" relativeHeight="251684864" behindDoc="0" locked="0" layoutInCell="1" allowOverlap="1" wp14:anchorId="73FE16B6" wp14:editId="1D2CF6DE">
+              <wp:anchor distT="45720" distB="45720" distL="114300" distR="114300" simplePos="0" relativeHeight="251674624" behindDoc="0" locked="0" layoutInCell="1" allowOverlap="1" wp14:anchorId="73FE16B6" wp14:editId="79FFBDDE">
                 <wp:simplePos x="0" y="0"/>
                 <wp:positionH relativeFrom="margin">
                   <wp:align>right</wp:align>
@@ -689,7 +689,7 @@
           </mc:Choice>
           <mc:Fallback>
             <w:pict>
-              <v:shape w14:anchorId="73FE16B6" id="_x0000_s1029" type="#_x0000_t202" style="position:absolute;left:0;text-align:left;margin-left:208.75pt;margin-top:781.9pt;width:259.95pt;height:110.6pt;z-index:251684864;visibility:visible;mso-wrap-style:square;mso-width-percent:0;mso-height-percent:200;mso-wrap-distance-left:9pt;mso-wrap-distance-top:3.6pt;mso-wrap-distance-right:9pt;mso-wrap-distance-bottom:3.6pt;mso-position-horizontal:right;mso-position-horizontal-relative:margin;mso-position-vertical:absolute;mso-position-vertical-relative:text;mso-width-percent:0;mso-height-percent:200;mso-width-relative:margin;mso-height-relative:margin;v-text-anchor:top" o:gfxdata="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" filled="f" stroked="f">
+              <v:shape w14:anchorId="73FE16B6" id="_x0000_s1029" type="#_x0000_t202" style="position:absolute;left:0;text-align:left;margin-left:208.75pt;margin-top:781.9pt;width:259.95pt;height:110.6pt;z-index:251674624;visibility:visible;mso-wrap-style:square;mso-width-percent:0;mso-height-percent:200;mso-wrap-distance-left:9pt;mso-wrap-distance-top:3.6pt;mso-wrap-distance-right:9pt;mso-wrap-distance-bottom:3.6pt;mso-position-horizontal:right;mso-position-horizontal-relative:margin;mso-position-vertical:absolute;mso-position-vertical-relative:text;mso-width-percent:0;mso-height-percent:200;mso-width-relative:margin;mso-height-relative:margin;v-text-anchor:top" o:gfxdata="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" filled="f" stroked="f">
                 <v:textbox style="mso-fit-shape-to-text:t">
                   <w:txbxContent>
                     <w:p>
@@ -749,7 +749,7 @@
           <w:lang w:eastAsia="fr-FR"/>
         </w:rPr>
         <w:drawing>
-          <wp:anchor distT="0" distB="0" distL="114300" distR="114300" simplePos="0" relativeHeight="251671552" behindDoc="0" locked="0" layoutInCell="1" allowOverlap="1" wp14:anchorId="04D07BA4" wp14:editId="610771D9">
+          <wp:anchor distT="0" distB="0" distL="114300" distR="114300" simplePos="0" relativeHeight="251661312" behindDoc="0" locked="0" layoutInCell="1" allowOverlap="1" wp14:anchorId="04D07BA4" wp14:editId="6323D7BF">
             <wp:simplePos x="0" y="0"/>
             <wp:positionH relativeFrom="page">
               <wp:posOffset>8255</wp:posOffset>
@@ -837,7 +837,7 @@
         <mc:AlternateContent>
           <mc:Choice Requires="wps">
             <w:drawing>
-              <wp:anchor distT="0" distB="0" distL="114300" distR="114300" simplePos="0" relativeHeight="251710464" behindDoc="0" locked="0" layoutInCell="1" allowOverlap="1" wp14:anchorId="082FD7B9" wp14:editId="75A776F2">
+              <wp:anchor distT="0" distB="0" distL="114300" distR="114300" simplePos="0" relativeHeight="251700224" behindDoc="0" locked="0" layoutInCell="1" allowOverlap="1" wp14:anchorId="082FD7B9" wp14:editId="71189C04">
                 <wp:simplePos x="0" y="0"/>
                 <wp:positionH relativeFrom="margin">
                   <wp:posOffset>3062605</wp:posOffset>
@@ -971,7 +971,7 @@
           </mc:Choice>
           <mc:Fallback>
             <w:pict>
-              <v:shape w14:anchorId="082FD7B9" id="Zone de texte 1" o:spid="_x0000_s1030" type="#_x0000_t202" style="position:absolute;left:0;text-align:left;margin-left:241.15pt;margin-top:506.2pt;width:329.25pt;height:192pt;z-index:251710464;visibility:visible;mso-wrap-style:square;mso-width-percent:0;mso-height-percent:0;mso-wrap-distance-left:9pt;mso-wrap-distance-top:0;mso-wrap-distance-right:9pt;mso-wrap-distance-bottom:0;mso-position-horizontal:absolute;mso-position-horizontal-relative:margin;mso-position-vertical:absolute;mso-position-vertical-relative:text;mso-width-percent:0;mso-height-percent:0;mso-width-relative:page;mso-height-relative:page;v-text-anchor:top" o:gfxdata="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" stroked="f">
+              <v:shape w14:anchorId="082FD7B9" id="Zone de texte 1" o:spid="_x0000_s1030" type="#_x0000_t202" style="position:absolute;left:0;text-align:left;margin-left:241.15pt;margin-top:506.2pt;width:329.25pt;height:192pt;z-index:251700224;visibility:visible;mso-wrap-style:square;mso-width-percent:0;mso-height-percent:0;mso-wrap-distance-left:9pt;mso-wrap-distance-top:0;mso-wrap-distance-right:9pt;mso-wrap-distance-bottom:0;mso-position-horizontal:absolute;mso-position-horizontal-relative:margin;mso-position-vertical:absolute;mso-position-vertical-relative:text;mso-width-percent:0;mso-height-percent:0;mso-width-relative:page;mso-height-relative:page;v-text-anchor:top" o:gfxdata="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" stroked="f">
                 <v:textbox>
                   <w:txbxContent>
                     <w:p>
@@ -1057,7 +1057,7 @@
         <mc:AlternateContent>
           <mc:Choice Requires="wps">
             <w:drawing>
-              <wp:anchor distT="45720" distB="45720" distL="114300" distR="114300" simplePos="0" relativeHeight="251706368" behindDoc="0" locked="0" layoutInCell="1" allowOverlap="1" wp14:anchorId="799D31FE" wp14:editId="348B13A8">
+              <wp:anchor distT="45720" distB="45720" distL="114300" distR="114300" simplePos="0" relativeHeight="251696128" behindDoc="0" locked="0" layoutInCell="1" allowOverlap="1" wp14:anchorId="799D31FE" wp14:editId="5826394B">
                 <wp:simplePos x="0" y="0"/>
                 <wp:positionH relativeFrom="margin">
                   <wp:posOffset>0</wp:posOffset>
@@ -1169,7 +1169,7 @@
           </mc:Choice>
           <mc:Fallback>
             <w:pict>
-              <v:shape w14:anchorId="799D31FE" id="_x0000_s1031" type="#_x0000_t202" style="position:absolute;left:0;text-align:left;margin-left:0;margin-top:705.35pt;width:234.7pt;height:110.6pt;z-index:251706368;visibility:visible;mso-wrap-style:square;mso-width-percent:0;mso-height-percent:200;mso-wrap-distance-left:9pt;mso-wrap-distance-top:3.6pt;mso-wrap-distance-right:9pt;mso-wrap-distance-bottom:3.6pt;mso-position-horizontal:absolute;mso-position-horizontal-relative:margin;mso-position-vertical:absolute;mso-position-vertical-relative:text;mso-width-percent:0;mso-height-percent:200;mso-width-relative:margin;mso-height-relative:margin;v-text-anchor:top" o:gfxdata="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" filled="f" stroked="f">
+              <v:shape w14:anchorId="799D31FE" id="_x0000_s1031" type="#_x0000_t202" style="position:absolute;left:0;text-align:left;margin-left:0;margin-top:705.35pt;width:234.7pt;height:110.6pt;z-index:251696128;visibility:visible;mso-wrap-style:square;mso-width-percent:0;mso-height-percent:200;mso-wrap-distance-left:9pt;mso-wrap-distance-top:3.6pt;mso-wrap-distance-right:9pt;mso-wrap-distance-bottom:3.6pt;mso-position-horizontal:absolute;mso-position-horizontal-relative:margin;mso-position-vertical:absolute;mso-position-vertical-relative:text;mso-width-percent:0;mso-height-percent:200;mso-width-relative:margin;mso-height-relative:margin;v-text-anchor:top" o:gfxdata="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" filled="f" stroked="f">
                 <v:textbox style="mso-fit-shape-to-text:t">
                   <w:txbxContent>
                     <w:p>
@@ -1244,7 +1244,7 @@
         <mc:AlternateContent>
           <mc:Choice Requires="wps">
             <w:drawing>
-              <wp:anchor distT="45720" distB="45720" distL="114300" distR="114300" simplePos="0" relativeHeight="251708416" behindDoc="0" locked="0" layoutInCell="1" allowOverlap="1" wp14:anchorId="2A1D1DA3" wp14:editId="567DE3AE">
+              <wp:anchor distT="45720" distB="45720" distL="114300" distR="114300" simplePos="0" relativeHeight="251698176" behindDoc="0" locked="0" layoutInCell="1" allowOverlap="1" wp14:anchorId="2A1D1DA3" wp14:editId="4D70C531">
                 <wp:simplePos x="0" y="0"/>
                 <wp:positionH relativeFrom="margin">
                   <wp:posOffset>691515</wp:posOffset>
@@ -1348,7 +1348,7 @@
           </mc:Choice>
           <mc:Fallback>
             <w:pict>
-              <v:shape w14:anchorId="2A1D1DA3" id="_x0000_s1032" type="#_x0000_t202" style="position:absolute;left:0;text-align:left;margin-left:54.45pt;margin-top:100pt;width:138.35pt;height:65.45pt;z-index:251708416;visibility:visible;mso-wrap-style:square;mso-width-percent:0;mso-height-percent:0;mso-wrap-distance-left:9pt;mso-wrap-distance-top:3.6pt;mso-wrap-distance-right:9pt;mso-wrap-distance-bottom:3.6pt;mso-position-horizontal:absolute;mso-position-horizontal-relative:margin;mso-position-vertical:absolute;mso-position-vertical-relative:text;mso-width-percent:0;mso-height-percent:0;mso-width-relative:margin;mso-height-relative:margin;v-text-anchor:top" o:gfxdata="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" stroked="f">
+              <v:shape w14:anchorId="2A1D1DA3" id="_x0000_s1032" type="#_x0000_t202" style="position:absolute;left:0;text-align:left;margin-left:54.45pt;margin-top:100pt;width:138.35pt;height:65.45pt;z-index:251698176;visibility:visible;mso-wrap-style:square;mso-width-percent:0;mso-height-percent:0;mso-wrap-distance-left:9pt;mso-wrap-distance-top:3.6pt;mso-wrap-distance-right:9pt;mso-wrap-distance-bottom:3.6pt;mso-position-horizontal:absolute;mso-position-horizontal-relative:margin;mso-position-vertical:absolute;mso-position-vertical-relative:text;mso-width-percent:0;mso-height-percent:0;mso-width-relative:margin;mso-height-relative:margin;v-text-anchor:top" o:gfxdata="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" stroked="f">
                 <v:textbox>
                   <w:txbxContent>
                     <w:p>
@@ -1413,7 +1413,7 @@
         <mc:AlternateContent>
           <mc:Choice Requires="wps">
             <w:drawing>
-              <wp:anchor distT="45720" distB="45720" distL="114300" distR="114300" simplePos="0" relativeHeight="251707392" behindDoc="0" locked="0" layoutInCell="1" allowOverlap="1" wp14:anchorId="30717164" wp14:editId="36946746">
+              <wp:anchor distT="45720" distB="45720" distL="114300" distR="114300" simplePos="0" relativeHeight="251697152" behindDoc="0" locked="0" layoutInCell="1" allowOverlap="1" wp14:anchorId="30717164" wp14:editId="7A49C58F">
                 <wp:simplePos x="0" y="0"/>
                 <wp:positionH relativeFrom="margin">
                   <wp:posOffset>3953510</wp:posOffset>
@@ -1512,7 +1512,7 @@
           </mc:Choice>
           <mc:Fallback>
             <w:pict>
-              <v:shape w14:anchorId="30717164" id="_x0000_s1033" type="#_x0000_t202" style="position:absolute;left:0;text-align:left;margin-left:311.3pt;margin-top:779.05pt;width:259.9pt;height:110.6pt;z-index:251707392;visibility:visible;mso-wrap-style:square;mso-width-percent:0;mso-height-percent:200;mso-wrap-distance-left:9pt;mso-wrap-distance-top:3.6pt;mso-wrap-distance-right:9pt;mso-wrap-distance-bottom:3.6pt;mso-position-horizontal:absolute;mso-position-horizontal-relative:margin;mso-position-vertical:absolute;mso-position-vertical-relative:text;mso-width-percent:0;mso-height-percent:200;mso-width-relative:margin;mso-height-relative:margin;v-text-anchor:top" o:gfxdata="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" filled="f" stroked="f">
+              <v:shape w14:anchorId="30717164" id="_x0000_s1033" type="#_x0000_t202" style="position:absolute;left:0;text-align:left;margin-left:311.3pt;margin-top:779.05pt;width:259.9pt;height:110.6pt;z-index:251697152;visibility:visible;mso-wrap-style:square;mso-width-percent:0;mso-height-percent:200;mso-wrap-distance-left:9pt;mso-wrap-distance-top:3.6pt;mso-wrap-distance-right:9pt;mso-wrap-distance-bottom:3.6pt;mso-position-horizontal:absolute;mso-position-horizontal-relative:margin;mso-position-vertical:absolute;mso-position-vertical-relative:text;mso-width-percent:0;mso-height-percent:200;mso-width-relative:margin;mso-height-relative:margin;v-text-anchor:top" o:gfxdata="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" filled="f" stroked="f">
                 <v:textbox style="mso-fit-shape-to-text:t">
                   <w:txbxContent>
                     <w:p>
@@ -1630,7 +1630,7 @@
           <w:r>
             <w:fldChar w:fldCharType="separate"/>
           </w:r>
-          <w:hyperlink w:anchor="_Toc66725019" w:history="1">
+          <w:hyperlink w:anchor="_Toc66729596" w:history="1">
             <w:r>
               <w:rPr>
                 <w:rStyle w:val="Lienhypertexte"/>
@@ -1657,7 +1657,7 @@
                 <w:noProof/>
                 <w:webHidden/>
               </w:rPr>
-              <w:instrText xml:space="preserve"> PAGEREF _Toc66725019 \h </w:instrText>
+              <w:instrText xml:space="preserve"> PAGEREF _Toc66729596 \h </w:instrText>
             </w:r>
             <w:r>
               <w:rPr>
@@ -1699,7 +1699,7 @@
               <w:lang w:eastAsia="fr-FR"/>
             </w:rPr>
           </w:pPr>
-          <w:hyperlink w:anchor="_Toc66725020" w:history="1">
+          <w:hyperlink w:anchor="_Toc66729597" w:history="1">
             <w:r>
               <w:rPr>
                 <w:rStyle w:val="Lienhypertexte"/>
@@ -1726,7 +1726,7 @@
                 <w:noProof/>
                 <w:webHidden/>
               </w:rPr>
-              <w:instrText xml:space="preserve"> PAGEREF _Toc66725020 \h </w:instrText>
+              <w:instrText xml:space="preserve"> PAGEREF _Toc66729597 \h </w:instrText>
             </w:r>
             <w:r>
               <w:rPr>
@@ -1771,7 +1771,7 @@
               <w:lang w:eastAsia="fr-FR"/>
             </w:rPr>
           </w:pPr>
-          <w:hyperlink w:anchor="_Toc66725021" w:history="1">
+          <w:hyperlink w:anchor="_Toc66729598" w:history="1">
             <w:r>
               <w:rPr>
                 <w:rStyle w:val="Lienhypertexte"/>
@@ -1798,7 +1798,7 @@
                 <w:noProof/>
                 <w:webHidden/>
               </w:rPr>
-              <w:instrText xml:space="preserve"> PAGEREF _Toc66725021 \h </w:instrText>
+              <w:instrText xml:space="preserve"> PAGEREF _Toc66729598 \h </w:instrText>
             </w:r>
             <w:r>
               <w:rPr>
@@ -1819,6 +1819,78 @@
                 <w:webHidden/>
               </w:rPr>
               <w:t>2</w:t>
+            </w:r>
+            <w:r>
+              <w:rPr>
+                <w:noProof/>
+                <w:webHidden/>
+              </w:rPr>
+              <w:fldChar w:fldCharType="end"/>
+            </w:r>
+          </w:hyperlink>
+        </w:p>
+        <w:p>
+          <w:pPr>
+            <w:pStyle w:val="TM2"/>
+            <w:tabs>
+              <w:tab w:val="right" w:leader="dot" w:pos="9062"/>
+            </w:tabs>
+            <w:rPr>
+              <w:rFonts w:eastAsiaTheme="minorEastAsia"/>
+              <w:noProof/>
+              <w:sz w:val="22"/>
+              <w:szCs w:val="22"/>
+              <w:lang w:eastAsia="fr-FR"/>
+            </w:rPr>
+          </w:pPr>
+          <w:hyperlink w:anchor="_Toc66729599" w:history="1">
+            <w:r>
+              <w:rPr>
+                <w:rStyle w:val="Lienhypertexte"/>
+                <w:noProof/>
+              </w:rPr>
+              <w:t>Développement des 2 heuristiques</w:t>
+            </w:r>
+            <w:r>
+              <w:rPr>
+                <w:noProof/>
+                <w:webHidden/>
+              </w:rPr>
+              <w:tab/>
+            </w:r>
+            <w:r>
+              <w:rPr>
+                <w:noProof/>
+                <w:webHidden/>
+              </w:rPr>
+              <w:fldChar w:fldCharType="begin"/>
+            </w:r>
+            <w:r>
+              <w:rPr>
+                <w:noProof/>
+                <w:webHidden/>
+              </w:rPr>
+              <w:instrText xml:space="preserve"> PAGEREF _Toc66729599 \h </w:instrText>
+            </w:r>
+            <w:r>
+              <w:rPr>
+                <w:noProof/>
+                <w:webHidden/>
+              </w:rPr>
+            </w:r>
+            <w:r>
+              <w:rPr>
+                <w:noProof/>
+                <w:webHidden/>
+              </w:rPr>
+              <w:fldChar w:fldCharType="separate"/>
+            </w:r>
+            <w:r>
+              <w:rPr>
+                <w:noProof/>
+                <w:webHidden/>
+              </w:rPr>
+              <w:t>3</w:t>
             </w:r>
             <w:r>
               <w:rPr>
@@ -1842,13 +1914,13 @@
               <w:szCs w:val="22"/>
             </w:rPr>
           </w:pPr>
-          <w:hyperlink w:anchor="_Toc66725022" w:history="1">
+          <w:hyperlink w:anchor="_Toc66729600" w:history="1">
             <w:r>
               <w:rPr>
                 <w:rStyle w:val="Lienhypertexte"/>
                 <w:noProof/>
               </w:rPr>
-              <w:t>Développement des 2 heuristiques</w:t>
+              <w:t>Heuristique 1 : nombre de pièces mal placées</w:t>
             </w:r>
             <w:r>
               <w:rPr>
@@ -1869,7 +1941,7 @@
                 <w:noProof/>
                 <w:webHidden/>
               </w:rPr>
-              <w:instrText xml:space="preserve"> PAGEREF _Toc66725022 \h </w:instrText>
+              <w:instrText xml:space="preserve"> PAGEREF _Toc66729600 \h </w:instrText>
             </w:r>
             <w:r>
               <w:rPr>
@@ -1890,6 +1962,363 @@
                 <w:webHidden/>
               </w:rPr>
               <w:t>3</w:t>
+            </w:r>
+            <w:r>
+              <w:rPr>
+                <w:noProof/>
+                <w:webHidden/>
+              </w:rPr>
+              <w:fldChar w:fldCharType="end"/>
+            </w:r>
+          </w:hyperlink>
+        </w:p>
+        <w:p>
+          <w:pPr>
+            <w:pStyle w:val="TM3"/>
+            <w:tabs>
+              <w:tab w:val="right" w:leader="dot" w:pos="9062"/>
+            </w:tabs>
+            <w:rPr>
+              <w:rFonts w:cstheme="minorBidi"/>
+              <w:noProof/>
+              <w:sz w:val="22"/>
+              <w:szCs w:val="22"/>
+            </w:rPr>
+          </w:pPr>
+          <w:hyperlink w:anchor="_Toc66729601" w:history="1">
+            <w:r>
+              <w:rPr>
+                <w:rStyle w:val="Lienhypertexte"/>
+                <w:noProof/>
+              </w:rPr>
+              <w:t>Heuristique 2 : distance de Manhattan</w:t>
+            </w:r>
+            <w:r>
+              <w:rPr>
+                <w:noProof/>
+                <w:webHidden/>
+              </w:rPr>
+              <w:tab/>
+            </w:r>
+            <w:r>
+              <w:rPr>
+                <w:noProof/>
+                <w:webHidden/>
+              </w:rPr>
+              <w:fldChar w:fldCharType="begin"/>
+            </w:r>
+            <w:r>
+              <w:rPr>
+                <w:noProof/>
+                <w:webHidden/>
+              </w:rPr>
+              <w:instrText xml:space="preserve"> PAGEREF _Toc66729601 \h </w:instrText>
+            </w:r>
+            <w:r>
+              <w:rPr>
+                <w:noProof/>
+                <w:webHidden/>
+              </w:rPr>
+            </w:r>
+            <w:r>
+              <w:rPr>
+                <w:noProof/>
+                <w:webHidden/>
+              </w:rPr>
+              <w:fldChar w:fldCharType="separate"/>
+            </w:r>
+            <w:r>
+              <w:rPr>
+                <w:noProof/>
+                <w:webHidden/>
+              </w:rPr>
+              <w:t>4</w:t>
+            </w:r>
+            <w:r>
+              <w:rPr>
+                <w:noProof/>
+                <w:webHidden/>
+              </w:rPr>
+              <w:fldChar w:fldCharType="end"/>
+            </w:r>
+          </w:hyperlink>
+        </w:p>
+        <w:p>
+          <w:pPr>
+            <w:pStyle w:val="TM2"/>
+            <w:tabs>
+              <w:tab w:val="right" w:leader="dot" w:pos="9062"/>
+            </w:tabs>
+            <w:rPr>
+              <w:rFonts w:eastAsiaTheme="minorEastAsia"/>
+              <w:noProof/>
+              <w:sz w:val="22"/>
+              <w:szCs w:val="22"/>
+              <w:lang w:eastAsia="fr-FR"/>
+            </w:rPr>
+          </w:pPr>
+          <w:hyperlink w:anchor="_Toc66729602" w:history="1">
+            <w:r>
+              <w:rPr>
+                <w:rStyle w:val="Lienhypertexte"/>
+                <w:noProof/>
+              </w:rPr>
+              <w:t>Implémentation de A*</w:t>
+            </w:r>
+            <w:r>
+              <w:rPr>
+                <w:noProof/>
+                <w:webHidden/>
+              </w:rPr>
+              <w:tab/>
+            </w:r>
+            <w:r>
+              <w:rPr>
+                <w:noProof/>
+                <w:webHidden/>
+              </w:rPr>
+              <w:fldChar w:fldCharType="begin"/>
+            </w:r>
+            <w:r>
+              <w:rPr>
+                <w:noProof/>
+                <w:webHidden/>
+              </w:rPr>
+              <w:instrText xml:space="preserve"> PAGEREF _Toc66729602 \h </w:instrText>
+            </w:r>
+            <w:r>
+              <w:rPr>
+                <w:noProof/>
+                <w:webHidden/>
+              </w:rPr>
+            </w:r>
+            <w:r>
+              <w:rPr>
+                <w:noProof/>
+                <w:webHidden/>
+              </w:rPr>
+              <w:fldChar w:fldCharType="separate"/>
+            </w:r>
+            <w:r>
+              <w:rPr>
+                <w:noProof/>
+                <w:webHidden/>
+              </w:rPr>
+              <w:t>5</w:t>
+            </w:r>
+            <w:r>
+              <w:rPr>
+                <w:noProof/>
+                <w:webHidden/>
+              </w:rPr>
+              <w:fldChar w:fldCharType="end"/>
+            </w:r>
+          </w:hyperlink>
+        </w:p>
+        <w:p>
+          <w:pPr>
+            <w:pStyle w:val="TM2"/>
+            <w:tabs>
+              <w:tab w:val="right" w:leader="dot" w:pos="9062"/>
+            </w:tabs>
+            <w:rPr>
+              <w:rFonts w:eastAsiaTheme="minorEastAsia"/>
+              <w:noProof/>
+              <w:sz w:val="22"/>
+              <w:szCs w:val="22"/>
+              <w:lang w:eastAsia="fr-FR"/>
+            </w:rPr>
+          </w:pPr>
+          <w:hyperlink w:anchor="_Toc66729603" w:history="1">
+            <w:r>
+              <w:rPr>
+                <w:rStyle w:val="Lienhypertexte"/>
+                <w:noProof/>
+              </w:rPr>
+              <w:t>Analyse Expérimentale</w:t>
+            </w:r>
+            <w:r>
+              <w:rPr>
+                <w:noProof/>
+                <w:webHidden/>
+              </w:rPr>
+              <w:tab/>
+            </w:r>
+            <w:r>
+              <w:rPr>
+                <w:noProof/>
+                <w:webHidden/>
+              </w:rPr>
+              <w:fldChar w:fldCharType="begin"/>
+            </w:r>
+            <w:r>
+              <w:rPr>
+                <w:noProof/>
+                <w:webHidden/>
+              </w:rPr>
+              <w:instrText xml:space="preserve"> PAGEREF _Toc66729603 \h </w:instrText>
+            </w:r>
+            <w:r>
+              <w:rPr>
+                <w:noProof/>
+                <w:webHidden/>
+              </w:rPr>
+            </w:r>
+            <w:r>
+              <w:rPr>
+                <w:noProof/>
+                <w:webHidden/>
+              </w:rPr>
+              <w:fldChar w:fldCharType="separate"/>
+            </w:r>
+            <w:r>
+              <w:rPr>
+                <w:noProof/>
+                <w:webHidden/>
+              </w:rPr>
+              <w:t>9</w:t>
+            </w:r>
+            <w:r>
+              <w:rPr>
+                <w:noProof/>
+                <w:webHidden/>
+              </w:rPr>
+              <w:fldChar w:fldCharType="end"/>
+            </w:r>
+          </w:hyperlink>
+        </w:p>
+        <w:p>
+          <w:pPr>
+            <w:pStyle w:val="TM3"/>
+            <w:tabs>
+              <w:tab w:val="right" w:leader="dot" w:pos="9062"/>
+            </w:tabs>
+            <w:rPr>
+              <w:rFonts w:cstheme="minorBidi"/>
+              <w:noProof/>
+              <w:sz w:val="22"/>
+              <w:szCs w:val="22"/>
+            </w:rPr>
+          </w:pPr>
+          <w:hyperlink w:anchor="_Toc66729604" w:history="1">
+            <w:r>
+              <w:rPr>
+                <w:rStyle w:val="Lienhypertexte"/>
+                <w:noProof/>
+              </w:rPr>
+              <w:t>Résultat de l’algorithme, taquin 3x3</w:t>
+            </w:r>
+            <w:r>
+              <w:rPr>
+                <w:noProof/>
+                <w:webHidden/>
+              </w:rPr>
+              <w:tab/>
+            </w:r>
+            <w:r>
+              <w:rPr>
+                <w:noProof/>
+                <w:webHidden/>
+              </w:rPr>
+              <w:fldChar w:fldCharType="begin"/>
+            </w:r>
+            <w:r>
+              <w:rPr>
+                <w:noProof/>
+                <w:webHidden/>
+              </w:rPr>
+              <w:instrText xml:space="preserve"> PAGEREF _Toc66729604 \h </w:instrText>
+            </w:r>
+            <w:r>
+              <w:rPr>
+                <w:noProof/>
+                <w:webHidden/>
+              </w:rPr>
+            </w:r>
+            <w:r>
+              <w:rPr>
+                <w:noProof/>
+                <w:webHidden/>
+              </w:rPr>
+              <w:fldChar w:fldCharType="separate"/>
+            </w:r>
+            <w:r>
+              <w:rPr>
+                <w:noProof/>
+                <w:webHidden/>
+              </w:rPr>
+              <w:t>9</w:t>
+            </w:r>
+            <w:r>
+              <w:rPr>
+                <w:noProof/>
+                <w:webHidden/>
+              </w:rPr>
+              <w:fldChar w:fldCharType="end"/>
+            </w:r>
+          </w:hyperlink>
+        </w:p>
+        <w:p>
+          <w:pPr>
+            <w:pStyle w:val="TM3"/>
+            <w:tabs>
+              <w:tab w:val="right" w:leader="dot" w:pos="9062"/>
+            </w:tabs>
+            <w:rPr>
+              <w:rFonts w:cstheme="minorBidi"/>
+              <w:noProof/>
+              <w:sz w:val="22"/>
+              <w:szCs w:val="22"/>
+            </w:rPr>
+          </w:pPr>
+          <w:hyperlink w:anchor="_Toc66729605" w:history="1">
+            <w:r>
+              <w:rPr>
+                <w:rStyle w:val="Lienhypertexte"/>
+                <w:noProof/>
+              </w:rPr>
+              <w:t>Temps de calcul de 1* et influence du choix de l’heuristique</w:t>
+            </w:r>
+            <w:r>
+              <w:rPr>
+                <w:noProof/>
+                <w:webHidden/>
+              </w:rPr>
+              <w:tab/>
+            </w:r>
+            <w:r>
+              <w:rPr>
+                <w:noProof/>
+                <w:webHidden/>
+              </w:rPr>
+              <w:fldChar w:fldCharType="begin"/>
+            </w:r>
+            <w:r>
+              <w:rPr>
+                <w:noProof/>
+                <w:webHidden/>
+              </w:rPr>
+              <w:instrText xml:space="preserve"> PAGEREF _Toc66729605 \h </w:instrText>
+            </w:r>
+            <w:r>
+              <w:rPr>
+                <w:noProof/>
+                <w:webHidden/>
+              </w:rPr>
+            </w:r>
+            <w:r>
+              <w:rPr>
+                <w:noProof/>
+                <w:webHidden/>
+              </w:rPr>
+              <w:fldChar w:fldCharType="separate"/>
+            </w:r>
+            <w:r>
+              <w:rPr>
+                <w:noProof/>
+                <w:webHidden/>
+              </w:rPr>
+              <w:t>9</w:t>
             </w:r>
             <w:r>
               <w:rPr>
@@ -1911,7 +2340,7 @@
               <w:lang w:eastAsia="fr-FR"/>
             </w:rPr>
           </w:pPr>
-          <w:hyperlink w:anchor="_Toc66725023" w:history="1">
+          <w:hyperlink w:anchor="_Toc66729606" w:history="1">
             <w:r>
               <w:rPr>
                 <w:rStyle w:val="Lienhypertexte"/>
@@ -1938,7 +2367,7 @@
                 <w:noProof/>
                 <w:webHidden/>
               </w:rPr>
-              <w:instrText xml:space="preserve"> PAGEREF _Toc66725023 \h </w:instrText>
+              <w:instrText xml:space="preserve"> PAGEREF _Toc66729606 \h </w:instrText>
             </w:r>
             <w:r>
               <w:rPr>
@@ -1958,7 +2387,7 @@
                 <w:noProof/>
                 <w:webHidden/>
               </w:rPr>
-              <w:t>5</w:t>
+              <w:t>10</w:t>
             </w:r>
             <w:r>
               <w:rPr>
@@ -1992,12 +2421,14 @@
       <w:pPr>
         <w:pStyle w:val="Titre1"/>
       </w:pPr>
-      <w:bookmarkStart w:id="0" w:name="_Toc66725019"/>
+      <w:bookmarkStart w:id="0" w:name="_Introduction"/>
+      <w:bookmarkStart w:id="1" w:name="_Toc66729596"/>
+      <w:bookmarkEnd w:id="0"/>
       <w:r>
         <w:lastRenderedPageBreak/>
         <w:t>Introduction</w:t>
       </w:r>
-      <w:bookmarkEnd w:id="0"/>
+      <w:bookmarkEnd w:id="1"/>
     </w:p>
     <w:p>
       <w:pPr>
@@ -2015,6 +2446,207 @@
           <w:numId w:val="14"/>
         </w:numPr>
       </w:pPr>
+      <w:r>
+        <w:rPr>
+          <w:noProof/>
+        </w:rPr>
+        <mc:AlternateContent>
+          <mc:Choice Requires="wpg">
+            <w:drawing>
+              <wp:anchor distT="0" distB="0" distL="114300" distR="114300" simplePos="0" relativeHeight="251708416" behindDoc="0" locked="0" layoutInCell="1" allowOverlap="1" wp14:anchorId="0F54DC1B" wp14:editId="7B2CFA34">
+                <wp:simplePos x="0" y="0"/>
+                <wp:positionH relativeFrom="column">
+                  <wp:posOffset>4445</wp:posOffset>
+                </wp:positionH>
+                <wp:positionV relativeFrom="paragraph">
+                  <wp:posOffset>496570</wp:posOffset>
+                </wp:positionV>
+                <wp:extent cx="3627120" cy="2481580"/>
+                <wp:effectExtent l="0" t="0" r="0" b="0"/>
+                <wp:wrapTopAndBottom/>
+                <wp:docPr id="4" name="Groupe 4"/>
+                <wp:cNvGraphicFramePr/>
+                <a:graphic xmlns:a="http://schemas.openxmlformats.org/drawingml/2006/main">
+                  <a:graphicData uri="http://schemas.microsoft.com/office/word/2010/wordprocessingGroup">
+                    <wpg:wgp>
+                      <wpg:cNvGrpSpPr/>
+                      <wpg:grpSpPr>
+                        <a:xfrm>
+                          <a:off x="0" y="0"/>
+                          <a:ext cx="3627120" cy="2481580"/>
+                          <a:chOff x="0" y="0"/>
+                          <a:chExt cx="3627120" cy="2481580"/>
+                        </a:xfrm>
+                      </wpg:grpSpPr>
+                      <pic:pic xmlns:pic="http://schemas.openxmlformats.org/drawingml/2006/picture">
+                        <pic:nvPicPr>
+                          <pic:cNvPr id="2" name="Image 2"/>
+                          <pic:cNvPicPr>
+                            <a:picLocks noChangeAspect="1"/>
+                          </pic:cNvPicPr>
+                        </pic:nvPicPr>
+                        <pic:blipFill>
+                          <a:blip r:embed="rId12">
+                            <a:extLst>
+                              <a:ext uri="{28A0092B-C50C-407E-A947-70E740481C1C}">
+                                <a14:useLocalDpi xmlns:a14="http://schemas.microsoft.com/office/drawing/2010/main" val="0"/>
+                              </a:ext>
+                            </a:extLst>
+                          </a:blip>
+                          <a:stretch>
+                            <a:fillRect/>
+                          </a:stretch>
+                        </pic:blipFill>
+                        <pic:spPr>
+                          <a:xfrm>
+                            <a:off x="0" y="0"/>
+                            <a:ext cx="3627120" cy="2232025"/>
+                          </a:xfrm>
+                          <a:prstGeom prst="rect">
+                            <a:avLst/>
+                          </a:prstGeom>
+                        </pic:spPr>
+                      </pic:pic>
+                      <wps:wsp>
+                        <wps:cNvPr id="3" name="Zone de texte 3"/>
+                        <wps:cNvSpPr txBox="1"/>
+                        <wps:spPr>
+                          <a:xfrm>
+                            <a:off x="0" y="2214880"/>
+                            <a:ext cx="3627120" cy="266700"/>
+                          </a:xfrm>
+                          <a:prstGeom prst="rect">
+                            <a:avLst/>
+                          </a:prstGeom>
+                          <a:solidFill>
+                            <a:prstClr val="white"/>
+                          </a:solidFill>
+                          <a:ln>
+                            <a:noFill/>
+                          </a:ln>
+                        </wps:spPr>
+                        <wps:txbx>
+                          <w:txbxContent>
+                            <w:p>
+                              <w:pPr>
+                                <w:pStyle w:val="Lgende"/>
+                                <w:jc w:val="right"/>
+                                <w:rPr>
+                                  <w:sz w:val="26"/>
+                                  <w:szCs w:val="28"/>
+                                </w:rPr>
+                              </w:pPr>
+                              <w:r>
+                                <w:t xml:space="preserve">Figure </w:t>
+                              </w:r>
+                              <w:r>
+                                <w:fldChar w:fldCharType="begin"/>
+                              </w:r>
+                              <w:r>
+                                <w:instrText xml:space="preserve"> SEQ Figure \* ARABIC </w:instrText>
+                              </w:r>
+                              <w:r>
+                                <w:fldChar w:fldCharType="separate"/>
+                              </w:r>
+                              <w:r>
+                                <w:rPr>
+                                  <w:noProof/>
+                                </w:rPr>
+                                <w:t>1</w:t>
+                              </w:r>
+                              <w:r>
+                                <w:fldChar w:fldCharType="end"/>
+                              </w:r>
+                              <w:r>
+                                <w:t xml:space="preserve"> : Contexte Taquin</w:t>
+                              </w:r>
+                            </w:p>
+                          </w:txbxContent>
+                        </wps:txbx>
+                        <wps:bodyPr rot="0" spcFirstLastPara="0" vertOverflow="overflow" horzOverflow="overflow" vert="horz" wrap="square" lIns="0" tIns="0" rIns="0" bIns="0" numCol="1" spcCol="0" rtlCol="0" fromWordArt="0" anchor="t" anchorCtr="0" forceAA="0" compatLnSpc="1">
+                          <a:prstTxWarp prst="textNoShape">
+                            <a:avLst/>
+                          </a:prstTxWarp>
+                          <a:spAutoFit/>
+                        </wps:bodyPr>
+                      </wps:wsp>
+                    </wpg:wgp>
+                  </a:graphicData>
+                </a:graphic>
+              </wp:anchor>
+            </w:drawing>
+          </mc:Choice>
+          <mc:Fallback>
+            <w:pict>
+              <v:group w14:anchorId="0F54DC1B" id="Groupe 4" o:spid="_x0000_s1034" style="position:absolute;left:0;text-align:left;margin-left:.35pt;margin-top:39.1pt;width:285.6pt;height:195.4pt;z-index:251708416" coordsize="36271,24815" o:gfxdata="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">
+                <v:shapetype id="_x0000_t75" coordsize="21600,21600" o:spt="75" o:preferrelative="t" path="m@4@5l@4@11@9@11@9@5xe" filled="f" stroked="f">
+                  <v:stroke joinstyle="miter"/>
+                  <v:formulas>
+                    <v:f eqn="if lineDrawn pixelLineWidth 0"/>
+                    <v:f eqn="sum @0 1 0"/>
+                    <v:f eqn="sum 0 0 @1"/>
+                    <v:f eqn="prod @2 1 2"/>
+                    <v:f eqn="prod @3 21600 pixelWidth"/>
+                    <v:f eqn="prod @3 21600 pixelHeight"/>
+                    <v:f eqn="sum @0 0 1"/>
+                    <v:f eqn="prod @6 1 2"/>
+                    <v:f eqn="prod @7 21600 pixelWidth"/>
+                    <v:f eqn="sum @8 21600 0"/>
+                    <v:f eqn="prod @7 21600 pixelHeight"/>
+                    <v:f eqn="sum @10 21600 0"/>
+                  </v:formulas>
+                  <v:path o:extrusionok="f" gradientshapeok="t" o:connecttype="rect"/>
+                  <o:lock v:ext="edit" aspectratio="t"/>
+                </v:shapetype>
+                <v:shape id="Image 2" o:spid="_x0000_s1035" type="#_x0000_t75" style="position:absolute;width:36271;height:22320;visibility:visible;mso-wrap-style:square" o:gfxdata="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">
+                  <v:imagedata r:id="rId13" o:title=""/>
+                </v:shape>
+                <v:shape id="Zone de texte 3" o:spid="_x0000_s1036" type="#_x0000_t202" style="position:absolute;top:22148;width:36271;height:2667;visibility:visible;mso-wrap-style:square;v-text-anchor:top" o:gfxdata="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" stroked="f">
+                  <v:textbox style="mso-fit-shape-to-text:t" inset="0,0,0,0">
+                    <w:txbxContent>
+                      <w:p>
+                        <w:pPr>
+                          <w:pStyle w:val="Lgende"/>
+                          <w:jc w:val="right"/>
+                          <w:rPr>
+                            <w:sz w:val="26"/>
+                            <w:szCs w:val="28"/>
+                          </w:rPr>
+                        </w:pPr>
+                        <w:r>
+                          <w:t xml:space="preserve">Figure </w:t>
+                        </w:r>
+                        <w:r>
+                          <w:fldChar w:fldCharType="begin"/>
+                        </w:r>
+                        <w:r>
+                          <w:instrText xml:space="preserve"> SEQ Figure \* ARABIC </w:instrText>
+                        </w:r>
+                        <w:r>
+                          <w:fldChar w:fldCharType="separate"/>
+                        </w:r>
+                        <w:r>
+                          <w:rPr>
+                            <w:noProof/>
+                          </w:rPr>
+                          <w:t>1</w:t>
+                        </w:r>
+                        <w:r>
+                          <w:fldChar w:fldCharType="end"/>
+                        </w:r>
+                        <w:r>
+                          <w:t xml:space="preserve"> : Contexte Taquin</w:t>
+                        </w:r>
+                      </w:p>
+                    </w:txbxContent>
+                  </v:textbox>
+                </v:shape>
+                <w10:wrap type="topAndBottom"/>
+              </v:group>
+            </w:pict>
+          </mc:Fallback>
+        </mc:AlternateContent>
+      </w:r>
       <w:r>
         <w:t>TP1 : Algorithme A* appliqué au Taquin</w:t>
       </w:r>
@@ -2027,8 +2659,8 @@
           <w:numId w:val="14"/>
         </w:numPr>
         <w:sectPr>
-          <w:headerReference w:type="default" r:id="rId12"/>
-          <w:footerReference w:type="default" r:id="rId13"/>
+          <w:headerReference w:type="default" r:id="rId14"/>
+          <w:footerReference w:type="default" r:id="rId15"/>
           <w:pgSz w:w="11906" w:h="16838"/>
           <w:pgMar w:top="1417" w:right="1417" w:bottom="1417" w:left="1417" w:header="708" w:footer="708" w:gutter="0"/>
           <w:pgNumType w:start="1"/>
@@ -2037,17 +2669,205 @@
         </w:sectPr>
       </w:pPr>
       <w:r>
+        <w:rPr>
+          <w:noProof/>
+        </w:rPr>
+        <mc:AlternateContent>
+          <mc:Choice Requires="wpg">
+            <w:drawing>
+              <wp:anchor distT="0" distB="0" distL="114300" distR="114300" simplePos="0" relativeHeight="251712512" behindDoc="0" locked="0" layoutInCell="1" allowOverlap="1" wp14:anchorId="25E996C5" wp14:editId="07879574">
+                <wp:simplePos x="0" y="0"/>
+                <wp:positionH relativeFrom="column">
+                  <wp:posOffset>-340995</wp:posOffset>
+                </wp:positionH>
+                <wp:positionV relativeFrom="paragraph">
+                  <wp:posOffset>3080385</wp:posOffset>
+                </wp:positionV>
+                <wp:extent cx="5760720" cy="2532380"/>
+                <wp:effectExtent l="0" t="0" r="0" b="1270"/>
+                <wp:wrapTopAndBottom/>
+                <wp:docPr id="11" name="Groupe 11"/>
+                <wp:cNvGraphicFramePr/>
+                <a:graphic xmlns:a="http://schemas.openxmlformats.org/drawingml/2006/main">
+                  <a:graphicData uri="http://schemas.microsoft.com/office/word/2010/wordprocessingGroup">
+                    <wpg:wgp>
+                      <wpg:cNvGrpSpPr/>
+                      <wpg:grpSpPr>
+                        <a:xfrm>
+                          <a:off x="0" y="0"/>
+                          <a:ext cx="5760720" cy="2532380"/>
+                          <a:chOff x="0" y="0"/>
+                          <a:chExt cx="5760720" cy="2532380"/>
+                        </a:xfrm>
+                      </wpg:grpSpPr>
+                      <pic:pic xmlns:pic="http://schemas.openxmlformats.org/drawingml/2006/picture">
+                        <pic:nvPicPr>
+                          <pic:cNvPr id="5" name="Image 5"/>
+                          <pic:cNvPicPr>
+                            <a:picLocks noChangeAspect="1"/>
+                          </pic:cNvPicPr>
+                        </pic:nvPicPr>
+                        <pic:blipFill>
+                          <a:blip r:embed="rId16">
+                            <a:extLst>
+                              <a:ext uri="{28A0092B-C50C-407E-A947-70E740481C1C}">
+                                <a14:useLocalDpi xmlns:a14="http://schemas.microsoft.com/office/drawing/2010/main" val="0"/>
+                              </a:ext>
+                            </a:extLst>
+                          </a:blip>
+                          <a:stretch>
+                            <a:fillRect/>
+                          </a:stretch>
+                        </pic:blipFill>
+                        <pic:spPr>
+                          <a:xfrm>
+                            <a:off x="0" y="0"/>
+                            <a:ext cx="5760720" cy="2206625"/>
+                          </a:xfrm>
+                          <a:prstGeom prst="rect">
+                            <a:avLst/>
+                          </a:prstGeom>
+                        </pic:spPr>
+                      </pic:pic>
+                      <wps:wsp>
+                        <wps:cNvPr id="6" name="Zone de texte 6"/>
+                        <wps:cNvSpPr txBox="1"/>
+                        <wps:spPr>
+                          <a:xfrm>
+                            <a:off x="0" y="2265680"/>
+                            <a:ext cx="5760720" cy="266700"/>
+                          </a:xfrm>
+                          <a:prstGeom prst="rect">
+                            <a:avLst/>
+                          </a:prstGeom>
+                          <a:solidFill>
+                            <a:prstClr val="white"/>
+                          </a:solidFill>
+                          <a:ln>
+                            <a:noFill/>
+                          </a:ln>
+                        </wps:spPr>
+                        <wps:txbx>
+                          <w:txbxContent>
+                            <w:p>
+                              <w:pPr>
+                                <w:pStyle w:val="Lgende"/>
+                                <w:jc w:val="right"/>
+                                <w:rPr>
+                                  <w:sz w:val="26"/>
+                                  <w:szCs w:val="28"/>
+                                </w:rPr>
+                              </w:pPr>
+                              <w:r>
+                                <w:t xml:space="preserve">Figure </w:t>
+                              </w:r>
+                              <w:r>
+                                <w:fldChar w:fldCharType="begin"/>
+                              </w:r>
+                              <w:r>
+                                <w:instrText xml:space="preserve"> SEQ Figure \* ARABIC </w:instrText>
+                              </w:r>
+                              <w:r>
+                                <w:fldChar w:fldCharType="separate"/>
+                              </w:r>
+                              <w:r>
+                                <w:rPr>
+                                  <w:noProof/>
+                                </w:rPr>
+                                <w:t>2</w:t>
+                              </w:r>
+                              <w:r>
+                                <w:fldChar w:fldCharType="end"/>
+                              </w:r>
+                              <w:r>
+                                <w:t xml:space="preserve"> : Contexte TicTacToe</w:t>
+                              </w:r>
+                            </w:p>
+                          </w:txbxContent>
+                        </wps:txbx>
+                        <wps:bodyPr rot="0" spcFirstLastPara="0" vertOverflow="overflow" horzOverflow="overflow" vert="horz" wrap="square" lIns="0" tIns="0" rIns="0" bIns="0" numCol="1" spcCol="0" rtlCol="0" fromWordArt="0" anchor="t" anchorCtr="0" forceAA="0" compatLnSpc="1">
+                          <a:prstTxWarp prst="textNoShape">
+                            <a:avLst/>
+                          </a:prstTxWarp>
+                          <a:spAutoFit/>
+                        </wps:bodyPr>
+                      </wps:wsp>
+                    </wpg:wgp>
+                  </a:graphicData>
+                </a:graphic>
+              </wp:anchor>
+            </w:drawing>
+          </mc:Choice>
+          <mc:Fallback>
+            <w:pict>
+              <v:group w14:anchorId="25E996C5" id="Groupe 11" o:spid="_x0000_s1037" style="position:absolute;left:0;text-align:left;margin-left:-26.85pt;margin-top:242.55pt;width:453.6pt;height:199.4pt;z-index:251712512" coordsize="57607,25323" o:gfxdata="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">
+                <v:shape id="Image 5" o:spid="_x0000_s1038" type="#_x0000_t75" style="position:absolute;width:57607;height:22066;visibility:visible;mso-wrap-style:square" o:gfxdata="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">
+                  <v:imagedata r:id="rId17" o:title=""/>
+                </v:shape>
+                <v:shape id="Zone de texte 6" o:spid="_x0000_s1039" type="#_x0000_t202" style="position:absolute;top:22656;width:57607;height:2667;visibility:visible;mso-wrap-style:square;v-text-anchor:top" o:gfxdata="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" stroked="f">
+                  <v:textbox style="mso-fit-shape-to-text:t" inset="0,0,0,0">
+                    <w:txbxContent>
+                      <w:p>
+                        <w:pPr>
+                          <w:pStyle w:val="Lgende"/>
+                          <w:jc w:val="right"/>
+                          <w:rPr>
+                            <w:sz w:val="26"/>
+                            <w:szCs w:val="28"/>
+                          </w:rPr>
+                        </w:pPr>
+                        <w:r>
+                          <w:t xml:space="preserve">Figure </w:t>
+                        </w:r>
+                        <w:r>
+                          <w:fldChar w:fldCharType="begin"/>
+                        </w:r>
+                        <w:r>
+                          <w:instrText xml:space="preserve"> SEQ Figure \* ARABIC </w:instrText>
+                        </w:r>
+                        <w:r>
+                          <w:fldChar w:fldCharType="separate"/>
+                        </w:r>
+                        <w:r>
+                          <w:rPr>
+                            <w:noProof/>
+                          </w:rPr>
+                          <w:t>2</w:t>
+                        </w:r>
+                        <w:r>
+                          <w:fldChar w:fldCharType="end"/>
+                        </w:r>
+                        <w:r>
+                          <w:t xml:space="preserve"> : Contexte TicTacToe</w:t>
+                        </w:r>
+                      </w:p>
+                    </w:txbxContent>
+                  </v:textbox>
+                </v:shape>
+                <w10:wrap type="topAndBottom"/>
+              </v:group>
+            </w:pict>
+          </mc:Fallback>
+        </mc:AlternateContent>
+      </w:r>
+      <w:r>
         <w:t>TP2 : Algorithme MinMax / Alpha-Beta appliqué</w:t>
       </w:r>
       <w:r>
         <w:t xml:space="preserve"> au TicTacToe</w:t>
+      </w:r>
+      <w:r>
+        <w:rPr>
+          <w:noProof/>
+        </w:rPr>
+        <w:t xml:space="preserve"> </w:t>
       </w:r>
     </w:p>
     <w:p>
       <w:pPr>
         <w:pStyle w:val="Titre1"/>
       </w:pPr>
-      <w:bookmarkStart w:id="1" w:name="_Toc66725020"/>
+      <w:bookmarkStart w:id="2" w:name="_Toc66729597"/>
       <w:r>
         <w:lastRenderedPageBreak/>
         <w:t>TP1</w:t>
@@ -2076,17 +2896,20 @@
       <w:r>
         <w:t>Application au Taquin</w:t>
       </w:r>
-      <w:bookmarkEnd w:id="1"/>
+      <w:bookmarkEnd w:id="2"/>
     </w:p>
     <w:p>
       <w:pPr>
         <w:pStyle w:val="Titre2"/>
       </w:pPr>
-      <w:bookmarkStart w:id="2" w:name="_Toc66725021"/>
-      <w:r>
-        <w:t>Familiarisation avec le problème du Taquin 3x3</w:t>
-      </w:r>
-      <w:bookmarkEnd w:id="2"/>
+      <w:bookmarkStart w:id="3" w:name="_Toc66729598"/>
+      <w:r>
+        <w:t>Familiarisation</w:t>
+      </w:r>
+      <w:r>
+        <w:t xml:space="preserve"> avec le problème du Taquin 3x3</w:t>
+      </w:r>
+      <w:bookmarkEnd w:id="3"/>
     </w:p>
     <w:p>
       <w:pPr>
@@ -3542,10 +4365,7 @@
         <w:pStyle w:val="Titre4"/>
       </w:pPr>
       <w:r>
-        <w:t>Q</w:t>
-      </w:r>
-      <w:r>
-        <w:t>uelle requête permet d'avoir ces 3 réponses regroupées dans une liste ?</w:t>
+        <w:t>Quelle requête permet d'avoir ces 3 réponses regroupées dans une liste ?</w:t>
       </w:r>
     </w:p>
     <w:p>
@@ -4069,34 +4889,25 @@
     </w:p>
     <w:p>
       <w:pPr>
-        <w:pStyle w:val="Titre3"/>
-        <w:rPr>
-          <w:sz w:val="34"/>
-          <w:szCs w:val="34"/>
-          <w:u w:color="00B050"/>
-        </w:rPr>
-      </w:pPr>
-      <w:bookmarkStart w:id="3" w:name="_Toc66725022"/>
-      <w:r>
-        <w:rPr>
-          <w:sz w:val="34"/>
-          <w:szCs w:val="34"/>
-          <w:u w:color="00B050"/>
-        </w:rPr>
+        <w:pStyle w:val="Titre2"/>
+      </w:pPr>
+      <w:bookmarkStart w:id="4" w:name="_Toc66729599"/>
+      <w:r>
         <w:lastRenderedPageBreak/>
         <w:t>Développement des 2 heuristiques</w:t>
       </w:r>
-      <w:bookmarkEnd w:id="3"/>
+      <w:bookmarkEnd w:id="4"/>
     </w:p>
     <w:p>
       <w:pPr>
-        <w:pStyle w:val="Titre4"/>
-      </w:pPr>
+        <w:pStyle w:val="Titre3"/>
+      </w:pPr>
+      <w:bookmarkStart w:id="5" w:name="_Toc66729600"/>
       <w:r>
         <mc:AlternateContent>
           <mc:Choice Requires="wpg">
             <w:drawing>
-              <wp:anchor distT="0" distB="0" distL="114300" distR="114300" simplePos="0" relativeHeight="251714560" behindDoc="0" locked="0" layoutInCell="1" allowOverlap="1" wp14:anchorId="16204E6D" wp14:editId="271776CB">
+              <wp:anchor distT="0" distB="0" distL="114300" distR="114300" simplePos="0" relativeHeight="251704320" behindDoc="0" locked="0" layoutInCell="1" allowOverlap="1" wp14:anchorId="16204E6D" wp14:editId="777D40A7">
                 <wp:simplePos x="0" y="0"/>
                 <wp:positionH relativeFrom="column">
                   <wp:posOffset>-623570</wp:posOffset>
@@ -4129,7 +4940,7 @@
                           </pic:cNvPicPr>
                         </pic:nvPicPr>
                         <pic:blipFill rotWithShape="1">
-                          <a:blip r:embed="rId14">
+                          <a:blip r:embed="rId18">
                             <a:extLst>
                               <a:ext uri="{28A0092B-C50C-407E-A947-70E740481C1C}">
                                 <a14:useLocalDpi xmlns:a14="http://schemas.microsoft.com/office/drawing/2010/main" val="0"/>
@@ -4205,7 +5016,7 @@
                                 <w:rPr>
                                   <w:noProof/>
                                 </w:rPr>
-                                <w:t>1</w:t>
+                                <w:t>3</w:t>
                               </w:r>
                               <w:r>
                                 <w:fldChar w:fldCharType="end"/>
@@ -4237,30 +5048,11 @@
           </mc:Choice>
           <mc:Fallback>
             <w:pict>
-              <v:group w14:anchorId="16204E6D" id="Groupe 9" o:spid="_x0000_s1034" style="position:absolute;left:0;text-align:left;margin-left:-49.1pt;margin-top:43.5pt;width:553.95pt;height:297.75pt;z-index:251714560;mso-width-relative:margin;mso-height-relative:margin" coordorigin="666" coordsize="70351,37814" o:gfxdata="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">
-                <v:shapetype id="_x0000_t75" coordsize="21600,21600" o:spt="75" o:preferrelative="t" path="m@4@5l@4@11@9@11@9@5xe" filled="f" stroked="f">
-                  <v:stroke joinstyle="miter"/>
-                  <v:formulas>
-                    <v:f eqn="if lineDrawn pixelLineWidth 0"/>
-                    <v:f eqn="sum @0 1 0"/>
-                    <v:f eqn="sum 0 0 @1"/>
-                    <v:f eqn="prod @2 1 2"/>
-                    <v:f eqn="prod @3 21600 pixelWidth"/>
-                    <v:f eqn="prod @3 21600 pixelHeight"/>
-                    <v:f eqn="sum @0 0 1"/>
-                    <v:f eqn="prod @6 1 2"/>
-                    <v:f eqn="prod @7 21600 pixelWidth"/>
-                    <v:f eqn="sum @8 21600 0"/>
-                    <v:f eqn="prod @7 21600 pixelHeight"/>
-                    <v:f eqn="sum @10 21600 0"/>
-                  </v:formulas>
-                  <v:path o:extrusionok="f" gradientshapeok="t" o:connecttype="rect"/>
-                  <o:lock v:ext="edit" aspectratio="t"/>
-                </v:shapetype>
-                <v:shape id="Image 7" o:spid="_x0000_s1035" type="#_x0000_t75" style="position:absolute;left:666;width:70352;height:37814;visibility:visible;mso-wrap-style:square" o:gfxdata="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">
-                  <v:imagedata r:id="rId15" o:title="" cropbottom="815f" cropleft="615f"/>
+              <v:group w14:anchorId="16204E6D" id="Groupe 9" o:spid="_x0000_s1040" style="position:absolute;left:0;text-align:left;margin-left:-49.1pt;margin-top:43.5pt;width:553.95pt;height:297.75pt;z-index:251704320;mso-width-relative:margin;mso-height-relative:margin" coordorigin="666" coordsize="70351,37814" o:gfxdata="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">
+                <v:shape id="Image 7" o:spid="_x0000_s1041" type="#_x0000_t75" style="position:absolute;left:666;width:70352;height:37814;visibility:visible;mso-wrap-style:square" o:gfxdata="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">
+                  <v:imagedata r:id="rId19" o:title="" cropbottom="815f" cropleft="615f"/>
                 </v:shape>
-                <v:shape id="Zone de texte 8" o:spid="_x0000_s1036" type="#_x0000_t202" style="position:absolute;left:53816;top:35052;width:15487;height:2000;visibility:visible;mso-wrap-style:square;v-text-anchor:top" o:gfxdata="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" stroked="f">
+                <v:shape id="Zone de texte 8" o:spid="_x0000_s1042" type="#_x0000_t202" style="position:absolute;left:53816;top:35052;width:15487;height:2000;visibility:visible;mso-wrap-style:square;v-text-anchor:top" o:gfxdata="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" stroked="f">
                   <v:textbox inset="0,0,0,0">
                     <w:txbxContent>
                       <w:p>
@@ -4291,7 +5083,7 @@
                           <w:rPr>
                             <w:noProof/>
                           </w:rPr>
-                          <w:t>1</w:t>
+                          <w:t>3</w:t>
                         </w:r>
                         <w:r>
                           <w:fldChar w:fldCharType="end"/>
@@ -4312,6 +5104,7 @@
       <w:r>
         <w:t>Heuristique 1 : nombre de pièces mal placées</w:t>
       </w:r>
+      <w:bookmarkEnd w:id="5"/>
     </w:p>
     <w:tbl>
       <w:tblPr>
@@ -4346,8 +5139,11 @@
               <w:jc w:val="center"/>
             </w:pPr>
             <w:r>
+              <w:rPr>
+                <w:noProof/>
+              </w:rPr>
               <w:drawing>
-                <wp:inline distT="0" distB="0" distL="0" distR="0" wp14:anchorId="02699739" wp14:editId="217B9DF6">
+                <wp:inline distT="0" distB="0" distL="0" distR="0" wp14:anchorId="02699739" wp14:editId="1B264BBE">
                   <wp:extent cx="3609975" cy="2346325"/>
                   <wp:effectExtent l="0" t="0" r="9525" b="0"/>
                   <wp:docPr id="10" name="Image 10"/>
@@ -4362,7 +5158,7 @@
                           <pic:cNvPicPr/>
                         </pic:nvPicPr>
                         <pic:blipFill>
-                          <a:blip r:embed="rId16">
+                          <a:blip r:embed="rId20">
                             <a:extLst>
                               <a:ext uri="{28A0092B-C50C-407E-A947-70E740481C1C}">
                                 <a14:useLocalDpi xmlns:a14="http://schemas.microsoft.com/office/drawing/2010/main" val="0"/>
@@ -4410,7 +5206,7 @@
               <w:rPr>
                 <w:noProof/>
               </w:rPr>
-              <w:t>2</w:t>
+              <w:t>4</w:t>
             </w:r>
             <w:r>
               <w:fldChar w:fldCharType="end"/>
@@ -4471,82 +5267,2714 @@
     </w:p>
     <w:p>
       <w:pPr>
-        <w:pStyle w:val="Titre4"/>
-      </w:pPr>
+        <w:pStyle w:val="Titre3"/>
+      </w:pPr>
+      <w:bookmarkStart w:id="6" w:name="_Toc66729601"/>
       <w:r>
         <w:lastRenderedPageBreak/>
+        <mc:AlternateContent>
+          <mc:Choice Requires="wpg">
+            <w:drawing>
+              <wp:anchor distT="0" distB="0" distL="114300" distR="114300" simplePos="0" relativeHeight="251716608" behindDoc="0" locked="0" layoutInCell="1" allowOverlap="1" wp14:anchorId="542F8E1C" wp14:editId="27348247">
+                <wp:simplePos x="0" y="0"/>
+                <wp:positionH relativeFrom="column">
+                  <wp:posOffset>-523875</wp:posOffset>
+                </wp:positionH>
+                <wp:positionV relativeFrom="paragraph">
+                  <wp:posOffset>370205</wp:posOffset>
+                </wp:positionV>
+                <wp:extent cx="6767195" cy="3484880"/>
+                <wp:effectExtent l="0" t="0" r="0" b="1270"/>
+                <wp:wrapTopAndBottom/>
+                <wp:docPr id="14" name="Groupe 14"/>
+                <wp:cNvGraphicFramePr/>
+                <a:graphic xmlns:a="http://schemas.openxmlformats.org/drawingml/2006/main">
+                  <a:graphicData uri="http://schemas.microsoft.com/office/word/2010/wordprocessingGroup">
+                    <wpg:wgp>
+                      <wpg:cNvGrpSpPr/>
+                      <wpg:grpSpPr>
+                        <a:xfrm>
+                          <a:off x="0" y="0"/>
+                          <a:ext cx="6767195" cy="3484880"/>
+                          <a:chOff x="0" y="0"/>
+                          <a:chExt cx="6767195" cy="3484880"/>
+                        </a:xfrm>
+                      </wpg:grpSpPr>
+                      <pic:pic xmlns:pic="http://schemas.openxmlformats.org/drawingml/2006/picture">
+                        <pic:nvPicPr>
+                          <pic:cNvPr id="12" name="Image 12"/>
+                          <pic:cNvPicPr>
+                            <a:picLocks noChangeAspect="1"/>
+                          </pic:cNvPicPr>
+                        </pic:nvPicPr>
+                        <pic:blipFill>
+                          <a:blip r:embed="rId21">
+                            <a:extLst>
+                              <a:ext uri="{28A0092B-C50C-407E-A947-70E740481C1C}">
+                                <a14:useLocalDpi xmlns:a14="http://schemas.microsoft.com/office/drawing/2010/main" val="0"/>
+                              </a:ext>
+                            </a:extLst>
+                          </a:blip>
+                          <a:stretch>
+                            <a:fillRect/>
+                          </a:stretch>
+                        </pic:blipFill>
+                        <pic:spPr>
+                          <a:xfrm>
+                            <a:off x="0" y="0"/>
+                            <a:ext cx="6767195" cy="3393440"/>
+                          </a:xfrm>
+                          <a:prstGeom prst="rect">
+                            <a:avLst/>
+                          </a:prstGeom>
+                        </pic:spPr>
+                      </pic:pic>
+                      <wps:wsp>
+                        <wps:cNvPr id="13" name="Zone de texte 13"/>
+                        <wps:cNvSpPr txBox="1"/>
+                        <wps:spPr>
+                          <a:xfrm>
+                            <a:off x="5110480" y="3261360"/>
+                            <a:ext cx="1656715" cy="223520"/>
+                          </a:xfrm>
+                          <a:prstGeom prst="rect">
+                            <a:avLst/>
+                          </a:prstGeom>
+                          <a:solidFill>
+                            <a:prstClr val="white"/>
+                          </a:solidFill>
+                          <a:ln>
+                            <a:noFill/>
+                          </a:ln>
+                        </wps:spPr>
+                        <wps:txbx>
+                          <w:txbxContent>
+                            <w:p>
+                              <w:pPr>
+                                <w:pStyle w:val="Lgende"/>
+                                <w:jc w:val="right"/>
+                                <w:rPr>
+                                  <w:sz w:val="28"/>
+                                  <w:szCs w:val="28"/>
+                                </w:rPr>
+                              </w:pPr>
+                              <w:r>
+                                <w:t xml:space="preserve">Figure </w:t>
+                              </w:r>
+                              <w:r>
+                                <w:fldChar w:fldCharType="begin"/>
+                              </w:r>
+                              <w:r>
+                                <w:instrText xml:space="preserve"> SEQ Figure \* ARABIC </w:instrText>
+                              </w:r>
+                              <w:r>
+                                <w:fldChar w:fldCharType="separate"/>
+                              </w:r>
+                              <w:r>
+                                <w:rPr>
+                                  <w:noProof/>
+                                </w:rPr>
+                                <w:t>5</w:t>
+                              </w:r>
+                              <w:r>
+                                <w:fldChar w:fldCharType="end"/>
+                              </w:r>
+                              <w:r>
+                                <w:t xml:space="preserve"> : Heuristique 2</w:t>
+                              </w:r>
+                            </w:p>
+                          </w:txbxContent>
+                        </wps:txbx>
+                        <wps:bodyPr rot="0" spcFirstLastPara="0" vertOverflow="overflow" horzOverflow="overflow" vert="horz" wrap="square" lIns="0" tIns="0" rIns="0" bIns="0" numCol="1" spcCol="0" rtlCol="0" fromWordArt="0" anchor="t" anchorCtr="0" forceAA="0" compatLnSpc="1">
+                          <a:prstTxWarp prst="textNoShape">
+                            <a:avLst/>
+                          </a:prstTxWarp>
+                          <a:noAutofit/>
+                        </wps:bodyPr>
+                      </wps:wsp>
+                    </wpg:wgp>
+                  </a:graphicData>
+                </a:graphic>
+                <wp14:sizeRelV relativeFrom="margin">
+                  <wp14:pctHeight>0</wp14:pctHeight>
+                </wp14:sizeRelV>
+              </wp:anchor>
+            </w:drawing>
+          </mc:Choice>
+          <mc:Fallback>
+            <w:pict>
+              <v:group w14:anchorId="542F8E1C" id="Groupe 14" o:spid="_x0000_s1043" style="position:absolute;left:0;text-align:left;margin-left:-41.25pt;margin-top:29.15pt;width:532.85pt;height:274.4pt;z-index:251716608;mso-height-relative:margin" coordsize="67671,34848" o:gfxdata="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">
+                <v:shape id="Image 12" o:spid="_x0000_s1044" type="#_x0000_t75" style="position:absolute;width:67671;height:33934;visibility:visible;mso-wrap-style:square" o:gfxdata="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">
+                  <v:imagedata r:id="rId22" o:title=""/>
+                </v:shape>
+                <v:shape id="Zone de texte 13" o:spid="_x0000_s1045" type="#_x0000_t202" style="position:absolute;left:51104;top:32613;width:16567;height:2235;visibility:visible;mso-wrap-style:square;v-text-anchor:top" o:gfxdata="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" stroked="f">
+                  <v:textbox inset="0,0,0,0">
+                    <w:txbxContent>
+                      <w:p>
+                        <w:pPr>
+                          <w:pStyle w:val="Lgende"/>
+                          <w:jc w:val="right"/>
+                          <w:rPr>
+                            <w:sz w:val="28"/>
+                            <w:szCs w:val="28"/>
+                          </w:rPr>
+                        </w:pPr>
+                        <w:r>
+                          <w:t xml:space="preserve">Figure </w:t>
+                        </w:r>
+                        <w:r>
+                          <w:fldChar w:fldCharType="begin"/>
+                        </w:r>
+                        <w:r>
+                          <w:instrText xml:space="preserve"> SEQ Figure \* ARABIC </w:instrText>
+                        </w:r>
+                        <w:r>
+                          <w:fldChar w:fldCharType="separate"/>
+                        </w:r>
+                        <w:r>
+                          <w:rPr>
+                            <w:noProof/>
+                          </w:rPr>
+                          <w:t>5</w:t>
+                        </w:r>
+                        <w:r>
+                          <w:fldChar w:fldCharType="end"/>
+                        </w:r>
+                        <w:r>
+                          <w:t xml:space="preserve"> : Heuristique 2</w:t>
+                        </w:r>
+                      </w:p>
+                    </w:txbxContent>
+                  </v:textbox>
+                </v:shape>
+                <w10:wrap type="topAndBottom"/>
+              </v:group>
+            </w:pict>
+          </mc:Fallback>
+        </mc:AlternateContent>
+      </w:r>
+      <w:r>
         <w:t>Heuristique 2</w:t>
       </w:r>
       <w:r>
         <w:t> : distance de Manhattan</w:t>
       </w:r>
+      <w:bookmarkEnd w:id="6"/>
+    </w:p>
+    <w:tbl>
+      <w:tblPr>
+        <w:tblStyle w:val="Grilledutableau"/>
+        <w:tblW w:w="10774" w:type="dxa"/>
+        <w:tblInd w:w="-856" w:type="dxa"/>
+        <w:tblBorders>
+          <w:top w:val="none" w:sz="0" w:space="0" w:color="auto"/>
+          <w:left w:val="none" w:sz="0" w:space="0" w:color="auto"/>
+          <w:bottom w:val="none" w:sz="0" w:space="0" w:color="auto"/>
+          <w:right w:val="none" w:sz="0" w:space="0" w:color="auto"/>
+          <w:insideH w:val="none" w:sz="0" w:space="0" w:color="auto"/>
+          <w:insideV w:val="none" w:sz="0" w:space="0" w:color="auto"/>
+        </w:tblBorders>
+        <w:tblLook w:val="04A0" w:firstRow="1" w:lastRow="0" w:firstColumn="1" w:lastColumn="0" w:noHBand="0" w:noVBand="1"/>
+      </w:tblPr>
+      <w:tblGrid>
+        <w:gridCol w:w="5246"/>
+        <w:gridCol w:w="5528"/>
+      </w:tblGrid>
+      <w:tr>
+        <w:tc>
+          <w:tcPr>
+            <w:tcW w:w="5246" w:type="dxa"/>
+          </w:tcPr>
+          <w:p>
+            <w:pPr>
+              <w:pStyle w:val="Paragraphedeliste"/>
+              <w:ind w:firstLine="0"/>
+            </w:pPr>
+            <w:r>
+              <w:drawing>
+                <wp:inline distT="0" distB="0" distL="0" distR="0" wp14:anchorId="6A6E4F7B" wp14:editId="2476B7DC">
+                  <wp:extent cx="3180080" cy="1902048"/>
+                  <wp:effectExtent l="0" t="0" r="1270" b="3175"/>
+                  <wp:docPr id="15" name="Image 15"/>
+                  <wp:cNvGraphicFramePr>
+                    <a:graphicFrameLocks xmlns:a="http://schemas.openxmlformats.org/drawingml/2006/main" noChangeAspect="1"/>
+                  </wp:cNvGraphicFramePr>
+                  <a:graphic xmlns:a="http://schemas.openxmlformats.org/drawingml/2006/main">
+                    <a:graphicData uri="http://schemas.openxmlformats.org/drawingml/2006/picture">
+                      <pic:pic xmlns:pic="http://schemas.openxmlformats.org/drawingml/2006/picture">
+                        <pic:nvPicPr>
+                          <pic:cNvPr id="1" name=""/>
+                          <pic:cNvPicPr/>
+                        </pic:nvPicPr>
+                        <pic:blipFill>
+                          <a:blip r:embed="rId23">
+                            <a:extLst>
+                              <a:ext uri="{28A0092B-C50C-407E-A947-70E740481C1C}">
+                                <a14:useLocalDpi xmlns:a14="http://schemas.microsoft.com/office/drawing/2010/main" val="0"/>
+                              </a:ext>
+                            </a:extLst>
+                          </a:blip>
+                          <a:stretch>
+                            <a:fillRect/>
+                          </a:stretch>
+                        </pic:blipFill>
+                        <pic:spPr>
+                          <a:xfrm>
+                            <a:off x="0" y="0"/>
+                            <a:ext cx="3206839" cy="1918053"/>
+                          </a:xfrm>
+                          <a:prstGeom prst="rect">
+                            <a:avLst/>
+                          </a:prstGeom>
+                        </pic:spPr>
+                      </pic:pic>
+                    </a:graphicData>
+                  </a:graphic>
+                </wp:inline>
+              </w:drawing>
+            </w:r>
+          </w:p>
+        </w:tc>
+        <w:tc>
+          <w:tcPr>
+            <w:tcW w:w="5528" w:type="dxa"/>
+          </w:tcPr>
+          <w:p>
+            <w:pPr>
+              <w:pStyle w:val="Paragraphedeliste"/>
+              <w:jc w:val="left"/>
+            </w:pPr>
+            <w:r>
+              <w:t xml:space="preserve">La requête suivante : </w:t>
+            </w:r>
+            <w:r>
+              <w:rPr>
+                <w:rFonts w:ascii="Courier New" w:eastAsia="Times New Roman" w:hAnsi="Courier New" w:cs="Courier New"/>
+                <w:color w:val="000000"/>
+                <w:sz w:val="20"/>
+                <w:szCs w:val="20"/>
+              </w:rPr>
+              <w:br/>
+            </w:r>
+            <w:r>
+              <w:rPr>
+                <w:rFonts w:ascii="Courier New" w:eastAsia="Times New Roman" w:hAnsi="Courier New" w:cs="Courier New"/>
+                <w:color w:val="000000"/>
+                <w:sz w:val="20"/>
+                <w:szCs w:val="20"/>
+              </w:rPr>
+              <w:t>distance_manhattan</w:t>
+            </w:r>
+            <w:r>
+              <w:rPr>
+                <w:rFonts w:ascii="Courier New" w:eastAsia="Times New Roman" w:hAnsi="Courier New" w:cs="Courier New"/>
+                <w:color w:val="A00000"/>
+                <w:sz w:val="20"/>
+                <w:szCs w:val="20"/>
+              </w:rPr>
+              <w:t>([</w:t>
+            </w:r>
+          </w:p>
+          <w:p>
+            <w:pPr>
+              <w:shd w:val="clear" w:color="auto" w:fill="FFFFFF"/>
+              <w:spacing w:after="0"/>
+              <w:jc w:val="left"/>
+              <w:rPr>
+                <w:rFonts w:ascii="Courier New" w:eastAsia="Times New Roman" w:hAnsi="Courier New" w:cs="Courier New"/>
+                <w:color w:val="A00000"/>
+                <w:sz w:val="20"/>
+                <w:szCs w:val="20"/>
+                <w:lang w:eastAsia="fr-FR"/>
+              </w:rPr>
+            </w:pPr>
+            <w:r>
+              <w:rPr>
+                <w:rFonts w:ascii="Courier New" w:eastAsia="Times New Roman" w:hAnsi="Courier New" w:cs="Courier New"/>
+                <w:color w:val="A00000"/>
+                <w:sz w:val="20"/>
+                <w:szCs w:val="20"/>
+                <w:lang w:eastAsia="fr-FR"/>
+              </w:rPr>
+              <w:t>[</w:t>
+            </w:r>
+            <w:r>
+              <w:rPr>
+                <w:rFonts w:ascii="Courier New" w:eastAsia="Times New Roman" w:hAnsi="Courier New" w:cs="Courier New"/>
+                <w:color w:val="000000"/>
+                <w:sz w:val="20"/>
+                <w:szCs w:val="20"/>
+                <w:lang w:eastAsia="fr-FR"/>
+              </w:rPr>
+              <w:t>d</w:t>
+            </w:r>
+            <w:r>
+              <w:rPr>
+                <w:rFonts w:ascii="Courier New" w:eastAsia="Times New Roman" w:hAnsi="Courier New" w:cs="Courier New"/>
+                <w:color w:val="A00000"/>
+                <w:sz w:val="20"/>
+                <w:szCs w:val="20"/>
+                <w:lang w:eastAsia="fr-FR"/>
+              </w:rPr>
+              <w:t>,</w:t>
+            </w:r>
+            <w:r>
+              <w:rPr>
+                <w:rFonts w:ascii="Courier New" w:eastAsia="Times New Roman" w:hAnsi="Courier New" w:cs="Courier New"/>
+                <w:color w:val="000000"/>
+                <w:sz w:val="20"/>
+                <w:szCs w:val="20"/>
+                <w:lang w:eastAsia="fr-FR"/>
+              </w:rPr>
+              <w:t>vide</w:t>
+            </w:r>
+            <w:r>
+              <w:rPr>
+                <w:rFonts w:ascii="Courier New" w:eastAsia="Times New Roman" w:hAnsi="Courier New" w:cs="Courier New"/>
+                <w:color w:val="A00000"/>
+                <w:sz w:val="20"/>
+                <w:szCs w:val="20"/>
+                <w:lang w:eastAsia="fr-FR"/>
+              </w:rPr>
+              <w:t>,</w:t>
+            </w:r>
+            <w:r>
+              <w:rPr>
+                <w:rFonts w:ascii="Courier New" w:eastAsia="Times New Roman" w:hAnsi="Courier New" w:cs="Courier New"/>
+                <w:color w:val="000000"/>
+                <w:sz w:val="20"/>
+                <w:szCs w:val="20"/>
+                <w:lang w:eastAsia="fr-FR"/>
+              </w:rPr>
+              <w:t>vide</w:t>
+            </w:r>
+            <w:r>
+              <w:rPr>
+                <w:rFonts w:ascii="Courier New" w:eastAsia="Times New Roman" w:hAnsi="Courier New" w:cs="Courier New"/>
+                <w:color w:val="A00000"/>
+                <w:sz w:val="20"/>
+                <w:szCs w:val="20"/>
+                <w:lang w:eastAsia="fr-FR"/>
+              </w:rPr>
+              <w:t>],</w:t>
+            </w:r>
+          </w:p>
+          <w:p>
+            <w:pPr>
+              <w:shd w:val="clear" w:color="auto" w:fill="FFFFFF"/>
+              <w:spacing w:after="0"/>
+              <w:jc w:val="left"/>
+              <w:rPr>
+                <w:rFonts w:ascii="Courier New" w:eastAsia="Times New Roman" w:hAnsi="Courier New" w:cs="Courier New"/>
+                <w:color w:val="A00000"/>
+                <w:sz w:val="20"/>
+                <w:szCs w:val="20"/>
+                <w:lang w:eastAsia="fr-FR"/>
+              </w:rPr>
+            </w:pPr>
+            <w:r>
+              <w:rPr>
+                <w:rFonts w:ascii="Courier New" w:eastAsia="Times New Roman" w:hAnsi="Courier New" w:cs="Courier New"/>
+                <w:color w:val="A00000"/>
+                <w:sz w:val="20"/>
+                <w:szCs w:val="20"/>
+                <w:lang w:eastAsia="fr-FR"/>
+              </w:rPr>
+              <w:t>[</w:t>
+            </w:r>
+            <w:r>
+              <w:rPr>
+                <w:rFonts w:ascii="Courier New" w:eastAsia="Times New Roman" w:hAnsi="Courier New" w:cs="Courier New"/>
+                <w:color w:val="000000"/>
+                <w:sz w:val="20"/>
+                <w:szCs w:val="20"/>
+                <w:lang w:eastAsia="fr-FR"/>
+              </w:rPr>
+              <w:t>vide</w:t>
+            </w:r>
+            <w:r>
+              <w:rPr>
+                <w:rFonts w:ascii="Courier New" w:eastAsia="Times New Roman" w:hAnsi="Courier New" w:cs="Courier New"/>
+                <w:color w:val="A00000"/>
+                <w:sz w:val="20"/>
+                <w:szCs w:val="20"/>
+                <w:lang w:eastAsia="fr-FR"/>
+              </w:rPr>
+              <w:t>,</w:t>
+            </w:r>
+            <w:r>
+              <w:rPr>
+                <w:rFonts w:ascii="Courier New" w:eastAsia="Times New Roman" w:hAnsi="Courier New" w:cs="Courier New"/>
+                <w:color w:val="000000"/>
+                <w:sz w:val="20"/>
+                <w:szCs w:val="20"/>
+                <w:lang w:eastAsia="fr-FR"/>
+              </w:rPr>
+              <w:t>vide</w:t>
+            </w:r>
+            <w:r>
+              <w:rPr>
+                <w:rFonts w:ascii="Courier New" w:eastAsia="Times New Roman" w:hAnsi="Courier New" w:cs="Courier New"/>
+                <w:color w:val="A00000"/>
+                <w:sz w:val="20"/>
+                <w:szCs w:val="20"/>
+                <w:lang w:eastAsia="fr-FR"/>
+              </w:rPr>
+              <w:t>,</w:t>
+            </w:r>
+            <w:r>
+              <w:rPr>
+                <w:rFonts w:ascii="Courier New" w:eastAsia="Times New Roman" w:hAnsi="Courier New" w:cs="Courier New"/>
+                <w:color w:val="000000"/>
+                <w:sz w:val="20"/>
+                <w:szCs w:val="20"/>
+                <w:lang w:eastAsia="fr-FR"/>
+              </w:rPr>
+              <w:t>vide</w:t>
+            </w:r>
+            <w:r>
+              <w:rPr>
+                <w:rFonts w:ascii="Courier New" w:eastAsia="Times New Roman" w:hAnsi="Courier New" w:cs="Courier New"/>
+                <w:color w:val="A00000"/>
+                <w:sz w:val="20"/>
+                <w:szCs w:val="20"/>
+                <w:lang w:eastAsia="fr-FR"/>
+              </w:rPr>
+              <w:t>],</w:t>
+            </w:r>
+          </w:p>
+          <w:p>
+            <w:pPr>
+              <w:shd w:val="clear" w:color="auto" w:fill="FFFFFF"/>
+              <w:spacing w:after="0"/>
+              <w:jc w:val="left"/>
+              <w:rPr>
+                <w:rFonts w:ascii="Courier New" w:eastAsia="Times New Roman" w:hAnsi="Courier New" w:cs="Courier New"/>
+                <w:color w:val="A00000"/>
+                <w:sz w:val="20"/>
+                <w:szCs w:val="20"/>
+                <w:lang w:eastAsia="fr-FR"/>
+              </w:rPr>
+            </w:pPr>
+            <w:r>
+              <w:rPr>
+                <w:rFonts w:ascii="Courier New" w:eastAsia="Times New Roman" w:hAnsi="Courier New" w:cs="Courier New"/>
+                <w:color w:val="A00000"/>
+                <w:sz w:val="20"/>
+                <w:szCs w:val="20"/>
+                <w:lang w:eastAsia="fr-FR"/>
+              </w:rPr>
+              <w:t>[</w:t>
+            </w:r>
+            <w:r>
+              <w:rPr>
+                <w:rFonts w:ascii="Courier New" w:eastAsia="Times New Roman" w:hAnsi="Courier New" w:cs="Courier New"/>
+                <w:color w:val="000000"/>
+                <w:sz w:val="20"/>
+                <w:szCs w:val="20"/>
+                <w:lang w:eastAsia="fr-FR"/>
+              </w:rPr>
+              <w:t>vide</w:t>
+            </w:r>
+            <w:r>
+              <w:rPr>
+                <w:rFonts w:ascii="Courier New" w:eastAsia="Times New Roman" w:hAnsi="Courier New" w:cs="Courier New"/>
+                <w:color w:val="A00000"/>
+                <w:sz w:val="20"/>
+                <w:szCs w:val="20"/>
+                <w:lang w:eastAsia="fr-FR"/>
+              </w:rPr>
+              <w:t>,</w:t>
+            </w:r>
+            <w:r>
+              <w:rPr>
+                <w:rFonts w:ascii="Courier New" w:eastAsia="Times New Roman" w:hAnsi="Courier New" w:cs="Courier New"/>
+                <w:color w:val="000000"/>
+                <w:sz w:val="20"/>
+                <w:szCs w:val="20"/>
+                <w:lang w:eastAsia="fr-FR"/>
+              </w:rPr>
+              <w:t>vide</w:t>
+            </w:r>
+            <w:r>
+              <w:rPr>
+                <w:rFonts w:ascii="Courier New" w:eastAsia="Times New Roman" w:hAnsi="Courier New" w:cs="Courier New"/>
+                <w:color w:val="A00000"/>
+                <w:sz w:val="20"/>
+                <w:szCs w:val="20"/>
+                <w:lang w:eastAsia="fr-FR"/>
+              </w:rPr>
+              <w:t>,</w:t>
+            </w:r>
+            <w:r>
+              <w:rPr>
+                <w:rFonts w:ascii="Courier New" w:eastAsia="Times New Roman" w:hAnsi="Courier New" w:cs="Courier New"/>
+                <w:color w:val="000000"/>
+                <w:sz w:val="20"/>
+                <w:szCs w:val="20"/>
+                <w:lang w:eastAsia="fr-FR"/>
+              </w:rPr>
+              <w:t>vide</w:t>
+            </w:r>
+            <w:r>
+              <w:rPr>
+                <w:rFonts w:ascii="Courier New" w:eastAsia="Times New Roman" w:hAnsi="Courier New" w:cs="Courier New"/>
+                <w:color w:val="A00000"/>
+                <w:sz w:val="20"/>
+                <w:szCs w:val="20"/>
+                <w:lang w:eastAsia="fr-FR"/>
+              </w:rPr>
+              <w:t>]],</w:t>
+            </w:r>
+          </w:p>
+          <w:p>
+            <w:pPr>
+              <w:shd w:val="clear" w:color="auto" w:fill="FFFFFF"/>
+              <w:spacing w:after="0"/>
+              <w:jc w:val="left"/>
+              <w:rPr>
+                <w:rFonts w:ascii="Courier New" w:eastAsia="Times New Roman" w:hAnsi="Courier New" w:cs="Courier New"/>
+                <w:color w:val="A00000"/>
+                <w:sz w:val="20"/>
+                <w:szCs w:val="20"/>
+                <w:lang w:eastAsia="fr-FR"/>
+              </w:rPr>
+            </w:pPr>
+          </w:p>
+          <w:p>
+            <w:pPr>
+              <w:shd w:val="clear" w:color="auto" w:fill="FFFFFF"/>
+              <w:spacing w:after="0"/>
+              <w:jc w:val="left"/>
+              <w:rPr>
+                <w:rFonts w:ascii="Courier New" w:eastAsia="Times New Roman" w:hAnsi="Courier New" w:cs="Courier New"/>
+                <w:color w:val="A00000"/>
+                <w:sz w:val="20"/>
+                <w:szCs w:val="20"/>
+                <w:lang w:eastAsia="fr-FR"/>
+              </w:rPr>
+            </w:pPr>
+            <w:r>
+              <w:rPr>
+                <w:rFonts w:ascii="Courier New" w:eastAsia="Times New Roman" w:hAnsi="Courier New" w:cs="Courier New"/>
+                <w:color w:val="A00000"/>
+                <w:sz w:val="20"/>
+                <w:szCs w:val="20"/>
+                <w:lang w:eastAsia="fr-FR"/>
+              </w:rPr>
+              <w:t>[[</w:t>
+            </w:r>
+            <w:r>
+              <w:rPr>
+                <w:rFonts w:ascii="Courier New" w:eastAsia="Times New Roman" w:hAnsi="Courier New" w:cs="Courier New"/>
+                <w:color w:val="000000"/>
+                <w:sz w:val="20"/>
+                <w:szCs w:val="20"/>
+                <w:lang w:eastAsia="fr-FR"/>
+              </w:rPr>
+              <w:t>vide</w:t>
+            </w:r>
+            <w:r>
+              <w:rPr>
+                <w:rFonts w:ascii="Courier New" w:eastAsia="Times New Roman" w:hAnsi="Courier New" w:cs="Courier New"/>
+                <w:color w:val="A00000"/>
+                <w:sz w:val="20"/>
+                <w:szCs w:val="20"/>
+                <w:lang w:eastAsia="fr-FR"/>
+              </w:rPr>
+              <w:t>,</w:t>
+            </w:r>
+            <w:r>
+              <w:rPr>
+                <w:rFonts w:ascii="Courier New" w:eastAsia="Times New Roman" w:hAnsi="Courier New" w:cs="Courier New"/>
+                <w:color w:val="000000"/>
+                <w:sz w:val="20"/>
+                <w:szCs w:val="20"/>
+                <w:lang w:eastAsia="fr-FR"/>
+              </w:rPr>
+              <w:t>vide</w:t>
+            </w:r>
+            <w:r>
+              <w:rPr>
+                <w:rFonts w:ascii="Courier New" w:eastAsia="Times New Roman" w:hAnsi="Courier New" w:cs="Courier New"/>
+                <w:color w:val="A00000"/>
+                <w:sz w:val="20"/>
+                <w:szCs w:val="20"/>
+                <w:lang w:eastAsia="fr-FR"/>
+              </w:rPr>
+              <w:t>,</w:t>
+            </w:r>
+            <w:r>
+              <w:rPr>
+                <w:rFonts w:ascii="Courier New" w:eastAsia="Times New Roman" w:hAnsi="Courier New" w:cs="Courier New"/>
+                <w:color w:val="000000"/>
+                <w:sz w:val="20"/>
+                <w:szCs w:val="20"/>
+                <w:lang w:eastAsia="fr-FR"/>
+              </w:rPr>
+              <w:t>vide</w:t>
+            </w:r>
+            <w:r>
+              <w:rPr>
+                <w:rFonts w:ascii="Courier New" w:eastAsia="Times New Roman" w:hAnsi="Courier New" w:cs="Courier New"/>
+                <w:color w:val="A00000"/>
+                <w:sz w:val="20"/>
+                <w:szCs w:val="20"/>
+                <w:lang w:eastAsia="fr-FR"/>
+              </w:rPr>
+              <w:t>],</w:t>
+            </w:r>
+          </w:p>
+          <w:p>
+            <w:pPr>
+              <w:shd w:val="clear" w:color="auto" w:fill="FFFFFF"/>
+              <w:spacing w:after="0"/>
+              <w:jc w:val="left"/>
+              <w:rPr>
+                <w:rFonts w:ascii="Courier New" w:eastAsia="Times New Roman" w:hAnsi="Courier New" w:cs="Courier New"/>
+                <w:color w:val="A00000"/>
+                <w:sz w:val="20"/>
+                <w:szCs w:val="20"/>
+                <w:lang w:eastAsia="fr-FR"/>
+              </w:rPr>
+            </w:pPr>
+            <w:r>
+              <w:rPr>
+                <w:rFonts w:ascii="Courier New" w:eastAsia="Times New Roman" w:hAnsi="Courier New" w:cs="Courier New"/>
+                <w:color w:val="A00000"/>
+                <w:sz w:val="20"/>
+                <w:szCs w:val="20"/>
+                <w:lang w:eastAsia="fr-FR"/>
+              </w:rPr>
+              <w:t>[</w:t>
+            </w:r>
+            <w:r>
+              <w:rPr>
+                <w:rFonts w:ascii="Courier New" w:eastAsia="Times New Roman" w:hAnsi="Courier New" w:cs="Courier New"/>
+                <w:color w:val="000000"/>
+                <w:sz w:val="20"/>
+                <w:szCs w:val="20"/>
+                <w:lang w:eastAsia="fr-FR"/>
+              </w:rPr>
+              <w:t>vide</w:t>
+            </w:r>
+            <w:r>
+              <w:rPr>
+                <w:rFonts w:ascii="Courier New" w:eastAsia="Times New Roman" w:hAnsi="Courier New" w:cs="Courier New"/>
+                <w:color w:val="A00000"/>
+                <w:sz w:val="20"/>
+                <w:szCs w:val="20"/>
+                <w:lang w:eastAsia="fr-FR"/>
+              </w:rPr>
+              <w:t>,</w:t>
+            </w:r>
+            <w:r>
+              <w:rPr>
+                <w:rFonts w:ascii="Courier New" w:eastAsia="Times New Roman" w:hAnsi="Courier New" w:cs="Courier New"/>
+                <w:color w:val="000000"/>
+                <w:sz w:val="20"/>
+                <w:szCs w:val="20"/>
+                <w:lang w:eastAsia="fr-FR"/>
+              </w:rPr>
+              <w:t>vide</w:t>
+            </w:r>
+            <w:r>
+              <w:rPr>
+                <w:rFonts w:ascii="Courier New" w:eastAsia="Times New Roman" w:hAnsi="Courier New" w:cs="Courier New"/>
+                <w:color w:val="A00000"/>
+                <w:sz w:val="20"/>
+                <w:szCs w:val="20"/>
+                <w:lang w:eastAsia="fr-FR"/>
+              </w:rPr>
+              <w:t>,</w:t>
+            </w:r>
+            <w:r>
+              <w:rPr>
+                <w:rFonts w:ascii="Courier New" w:eastAsia="Times New Roman" w:hAnsi="Courier New" w:cs="Courier New"/>
+                <w:color w:val="000000"/>
+                <w:sz w:val="20"/>
+                <w:szCs w:val="20"/>
+                <w:lang w:eastAsia="fr-FR"/>
+              </w:rPr>
+              <w:t>d</w:t>
+            </w:r>
+            <w:r>
+              <w:rPr>
+                <w:rFonts w:ascii="Courier New" w:eastAsia="Times New Roman" w:hAnsi="Courier New" w:cs="Courier New"/>
+                <w:color w:val="A00000"/>
+                <w:sz w:val="20"/>
+                <w:szCs w:val="20"/>
+                <w:lang w:eastAsia="fr-FR"/>
+              </w:rPr>
+              <w:t>],</w:t>
+            </w:r>
+          </w:p>
+          <w:p>
+            <w:pPr>
+              <w:shd w:val="clear" w:color="auto" w:fill="FFFFFF"/>
+              <w:spacing w:after="0"/>
+              <w:jc w:val="left"/>
+              <w:rPr>
+                <w:rFonts w:ascii="Times New Roman" w:eastAsia="Times New Roman" w:hAnsi="Times New Roman" w:cs="Times New Roman"/>
+                <w:sz w:val="24"/>
+                <w:szCs w:val="24"/>
+                <w:lang w:eastAsia="fr-FR"/>
+              </w:rPr>
+            </w:pPr>
+            <w:r>
+              <w:rPr>
+                <w:rFonts w:ascii="Courier New" w:eastAsia="Times New Roman" w:hAnsi="Courier New" w:cs="Courier New"/>
+                <w:color w:val="A00000"/>
+                <w:sz w:val="20"/>
+                <w:szCs w:val="20"/>
+                <w:lang w:eastAsia="fr-FR"/>
+              </w:rPr>
+              <w:t>[</w:t>
+            </w:r>
+            <w:r>
+              <w:rPr>
+                <w:rFonts w:ascii="Courier New" w:eastAsia="Times New Roman" w:hAnsi="Courier New" w:cs="Courier New"/>
+                <w:color w:val="000000"/>
+                <w:sz w:val="20"/>
+                <w:szCs w:val="20"/>
+                <w:lang w:eastAsia="fr-FR"/>
+              </w:rPr>
+              <w:t>vide</w:t>
+            </w:r>
+            <w:r>
+              <w:rPr>
+                <w:rFonts w:ascii="Courier New" w:eastAsia="Times New Roman" w:hAnsi="Courier New" w:cs="Courier New"/>
+                <w:color w:val="A00000"/>
+                <w:sz w:val="20"/>
+                <w:szCs w:val="20"/>
+                <w:lang w:eastAsia="fr-FR"/>
+              </w:rPr>
+              <w:t>,</w:t>
+            </w:r>
+            <w:r>
+              <w:rPr>
+                <w:rFonts w:ascii="Courier New" w:eastAsia="Times New Roman" w:hAnsi="Courier New" w:cs="Courier New"/>
+                <w:color w:val="000000"/>
+                <w:sz w:val="20"/>
+                <w:szCs w:val="20"/>
+                <w:lang w:eastAsia="fr-FR"/>
+              </w:rPr>
+              <w:t>vide</w:t>
+            </w:r>
+            <w:r>
+              <w:rPr>
+                <w:rFonts w:ascii="Courier New" w:eastAsia="Times New Roman" w:hAnsi="Courier New" w:cs="Courier New"/>
+                <w:color w:val="A00000"/>
+                <w:sz w:val="20"/>
+                <w:szCs w:val="20"/>
+                <w:lang w:eastAsia="fr-FR"/>
+              </w:rPr>
+              <w:t>,</w:t>
+            </w:r>
+            <w:r>
+              <w:rPr>
+                <w:rFonts w:ascii="Courier New" w:eastAsia="Times New Roman" w:hAnsi="Courier New" w:cs="Courier New"/>
+                <w:color w:val="000000"/>
+                <w:sz w:val="20"/>
+                <w:szCs w:val="20"/>
+                <w:lang w:eastAsia="fr-FR"/>
+              </w:rPr>
+              <w:t>vide</w:t>
+            </w:r>
+            <w:r>
+              <w:rPr>
+                <w:rFonts w:ascii="Courier New" w:eastAsia="Times New Roman" w:hAnsi="Courier New" w:cs="Courier New"/>
+                <w:color w:val="A00000"/>
+                <w:sz w:val="20"/>
+                <w:szCs w:val="20"/>
+                <w:lang w:eastAsia="fr-FR"/>
+              </w:rPr>
+              <w:t>]],</w:t>
+            </w:r>
+            <w:r>
+              <w:rPr>
+                <w:rFonts w:ascii="Courier New" w:eastAsia="Times New Roman" w:hAnsi="Courier New" w:cs="Courier New"/>
+                <w:color w:val="000000"/>
+                <w:sz w:val="20"/>
+                <w:szCs w:val="20"/>
+                <w:lang w:eastAsia="fr-FR"/>
+              </w:rPr>
+              <w:t>d</w:t>
+            </w:r>
+            <w:r>
+              <w:rPr>
+                <w:rFonts w:ascii="Courier New" w:eastAsia="Times New Roman" w:hAnsi="Courier New" w:cs="Courier New"/>
+                <w:color w:val="A00000"/>
+                <w:sz w:val="20"/>
+                <w:szCs w:val="20"/>
+                <w:lang w:eastAsia="fr-FR"/>
+              </w:rPr>
+              <w:t>,</w:t>
+            </w:r>
+            <w:r>
+              <w:rPr>
+                <w:rFonts w:ascii="Courier New" w:eastAsia="Times New Roman" w:hAnsi="Courier New" w:cs="Courier New"/>
+                <w:color w:val="008000"/>
+                <w:sz w:val="20"/>
+                <w:szCs w:val="20"/>
+                <w:lang w:eastAsia="fr-FR"/>
+              </w:rPr>
+              <w:t>H</w:t>
+            </w:r>
+            <w:r>
+              <w:rPr>
+                <w:rFonts w:ascii="Courier New" w:eastAsia="Times New Roman" w:hAnsi="Courier New" w:cs="Courier New"/>
+                <w:color w:val="A00000"/>
+                <w:sz w:val="20"/>
+                <w:szCs w:val="20"/>
+                <w:lang w:eastAsia="fr-FR"/>
+              </w:rPr>
+              <w:t>).</w:t>
+            </w:r>
+          </w:p>
+          <w:p>
+            <w:pPr>
+              <w:pStyle w:val="Paragraphedeliste"/>
+              <w:ind w:firstLine="0"/>
+            </w:pPr>
+            <w:r>
+              <w:t>Nous donne bien H=3.</w:t>
+            </w:r>
+            <w:r>
+              <w:t xml:space="preserve"> (Nous plaçons arbitrairement « vide » dans les cases restantes pour que ce ne soit pas des « d »</w:t>
+            </w:r>
+            <w:r>
+              <w:t>)</w:t>
+            </w:r>
+          </w:p>
+        </w:tc>
+      </w:tr>
+    </w:tbl>
+    <w:p>
+      <w:pPr>
+        <w:pStyle w:val="Paragraphedeliste"/>
+      </w:pPr>
     </w:p>
     <w:p>
       <w:pPr>
-        <w:pStyle w:val="Paragraphedeliste"/>
-      </w:pPr>
+        <w:spacing w:after="160" w:line="259" w:lineRule="auto"/>
+        <w:jc w:val="left"/>
+        <w:rPr>
+          <w:sz w:val="26"/>
+          <w:lang w:eastAsia="fr-FR"/>
+        </w:rPr>
+      </w:pPr>
+      <w:r>
+        <w:br w:type="page"/>
+      </w:r>
     </w:p>
     <w:p>
       <w:pPr>
-        <w:pStyle w:val="Paragraphedeliste"/>
-      </w:pPr>
-      <w:r>
-        <w:t>Blabla</w:t>
-      </w:r>
+        <w:pStyle w:val="Titre2"/>
+      </w:pPr>
+      <w:bookmarkStart w:id="7" w:name="_Toc66729602"/>
+      <w:r>
+        <w:lastRenderedPageBreak/>
+        <w:t>Implémentation</w:t>
+      </w:r>
+      <w:r>
+        <w:t xml:space="preserve"> de A*</w:t>
+      </w:r>
+      <w:bookmarkEnd w:id="7"/>
     </w:p>
     <w:p>
       <w:pPr>
-        <w:pStyle w:val="Paragraphedeliste"/>
-      </w:pPr>
-      <w:r>
-        <w:t>Bl</w:t>
-      </w:r>
-      <w:r>
-        <w:t>abla</w:t>
-      </w:r>
-      <w:r>
+        <w:pStyle w:val="Titre4"/>
+        <w:rPr>
+          <w:noProof/>
+        </w:rPr>
+      </w:pPr>
+      <w:r>
+        <w:t>Prédicat main</w:t>
+      </w:r>
+      <w:r>
+        <w:t>/0</w:t>
+      </w:r>
+      <w:r>
+        <w:rPr>
+          <w:noProof/>
+        </w:rPr>
         <w:t xml:space="preserve"> </w:t>
-      </w:r>
-      <w:r>
-        <w:t xml:space="preserve">Note </w:t>
-      </w:r>
-      <w:r>
-        <w:t xml:space="preserve">de </w:t>
-      </w:r>
-      <w:r>
-        <w:t>bas de page</w:t>
-      </w:r>
-      <w:r>
-        <w:rPr>
-          <w:rStyle w:val="Appelnotedebasdep"/>
-        </w:rPr>
-        <w:footnoteReference w:id="1"/>
-      </w:r>
-      <w:r>
-        <w:t xml:space="preserve"> blabla</w:t>
       </w:r>
     </w:p>
     <w:p>
       <w:pPr>
+        <w:pStyle w:val="Titre4"/>
+      </w:pPr>
+      <w:r>
+        <w:rPr>
+          <w:noProof/>
+        </w:rPr>
+        <mc:AlternateContent>
+          <mc:Choice Requires="wpg">
+            <w:drawing>
+              <wp:inline distT="0" distB="0" distL="0" distR="0" wp14:anchorId="6AD2141E" wp14:editId="79783322">
+                <wp:extent cx="4996180" cy="4677410"/>
+                <wp:effectExtent l="0" t="0" r="0" b="8890"/>
+                <wp:docPr id="18" name="Groupe 18"/>
+                <wp:cNvGraphicFramePr/>
+                <a:graphic xmlns:a="http://schemas.openxmlformats.org/drawingml/2006/main">
+                  <a:graphicData uri="http://schemas.microsoft.com/office/word/2010/wordprocessingGroup">
+                    <wpg:wgp>
+                      <wpg:cNvGrpSpPr/>
+                      <wpg:grpSpPr>
+                        <a:xfrm>
+                          <a:off x="0" y="0"/>
+                          <a:ext cx="4996180" cy="4677410"/>
+                          <a:chOff x="0" y="0"/>
+                          <a:chExt cx="4996180" cy="4677410"/>
+                        </a:xfrm>
+                      </wpg:grpSpPr>
+                      <pic:pic xmlns:pic="http://schemas.openxmlformats.org/drawingml/2006/picture">
+                        <pic:nvPicPr>
+                          <pic:cNvPr id="16" name="Image 16"/>
+                          <pic:cNvPicPr>
+                            <a:picLocks noChangeAspect="1"/>
+                          </pic:cNvPicPr>
+                        </pic:nvPicPr>
+                        <pic:blipFill>
+                          <a:blip r:embed="rId24">
+                            <a:extLst>
+                              <a:ext uri="{28A0092B-C50C-407E-A947-70E740481C1C}">
+                                <a14:useLocalDpi xmlns:a14="http://schemas.microsoft.com/office/drawing/2010/main" val="0"/>
+                              </a:ext>
+                            </a:extLst>
+                          </a:blip>
+                          <a:stretch>
+                            <a:fillRect/>
+                          </a:stretch>
+                        </pic:blipFill>
+                        <pic:spPr>
+                          <a:xfrm>
+                            <a:off x="0" y="0"/>
+                            <a:ext cx="4925060" cy="4677410"/>
+                          </a:xfrm>
+                          <a:prstGeom prst="rect">
+                            <a:avLst/>
+                          </a:prstGeom>
+                        </pic:spPr>
+                      </pic:pic>
+                      <wps:wsp>
+                        <wps:cNvPr id="17" name="Zone de texte 17"/>
+                        <wps:cNvSpPr txBox="1"/>
+                        <wps:spPr>
+                          <a:xfrm>
+                            <a:off x="3667760" y="4410710"/>
+                            <a:ext cx="1328420" cy="266700"/>
+                          </a:xfrm>
+                          <a:prstGeom prst="rect">
+                            <a:avLst/>
+                          </a:prstGeom>
+                          <a:solidFill>
+                            <a:prstClr val="white"/>
+                          </a:solidFill>
+                          <a:ln>
+                            <a:noFill/>
+                          </a:ln>
+                        </wps:spPr>
+                        <wps:txbx>
+                          <w:txbxContent>
+                            <w:p>
+                              <w:pPr>
+                                <w:pStyle w:val="Lgende"/>
+                                <w:jc w:val="right"/>
+                                <w:rPr>
+                                  <w:sz w:val="28"/>
+                                  <w:szCs w:val="28"/>
+                                </w:rPr>
+                              </w:pPr>
+                              <w:r>
+                                <w:t xml:space="preserve">Figure </w:t>
+                              </w:r>
+                              <w:r>
+                                <w:fldChar w:fldCharType="begin"/>
+                              </w:r>
+                              <w:r>
+                                <w:instrText xml:space="preserve"> SEQ Figure \* ARABIC </w:instrText>
+                              </w:r>
+                              <w:r>
+                                <w:fldChar w:fldCharType="separate"/>
+                              </w:r>
+                              <w:r>
+                                <w:rPr>
+                                  <w:noProof/>
+                                </w:rPr>
+                                <w:t>6</w:t>
+                              </w:r>
+                              <w:r>
+                                <w:fldChar w:fldCharType="end"/>
+                              </w:r>
+                              <w:r>
+                                <w:t xml:space="preserve"> : Prédicat main/0</w:t>
+                              </w:r>
+                            </w:p>
+                          </w:txbxContent>
+                        </wps:txbx>
+                        <wps:bodyPr rot="0" spcFirstLastPara="0" vertOverflow="overflow" horzOverflow="overflow" vert="horz" wrap="square" lIns="0" tIns="0" rIns="0" bIns="0" numCol="1" spcCol="0" rtlCol="0" fromWordArt="0" anchor="t" anchorCtr="0" forceAA="0" compatLnSpc="1">
+                          <a:prstTxWarp prst="textNoShape">
+                            <a:avLst/>
+                          </a:prstTxWarp>
+                          <a:spAutoFit/>
+                        </wps:bodyPr>
+                      </wps:wsp>
+                    </wpg:wgp>
+                  </a:graphicData>
+                </a:graphic>
+              </wp:inline>
+            </w:drawing>
+          </mc:Choice>
+          <mc:Fallback>
+            <w:pict>
+              <v:group w14:anchorId="6AD2141E" id="Groupe 18" o:spid="_x0000_s1046" style="width:393.4pt;height:368.3pt;mso-position-horizontal-relative:char;mso-position-vertical-relative:line" coordsize="49961,46774" o:gfxdata="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">
+                <v:shape id="Image 16" o:spid="_x0000_s1047" type="#_x0000_t75" style="position:absolute;width:49250;height:46774;visibility:visible;mso-wrap-style:square" o:gfxdata="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">
+                  <v:imagedata r:id="rId25" o:title=""/>
+                </v:shape>
+                <v:shape id="Zone de texte 17" o:spid="_x0000_s1048" type="#_x0000_t202" style="position:absolute;left:36677;top:44107;width:13284;height:2667;visibility:visible;mso-wrap-style:square;v-text-anchor:top" o:gfxdata="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" stroked="f">
+                  <v:textbox style="mso-fit-shape-to-text:t" inset="0,0,0,0">
+                    <w:txbxContent>
+                      <w:p>
+                        <w:pPr>
+                          <w:pStyle w:val="Lgende"/>
+                          <w:jc w:val="right"/>
+                          <w:rPr>
+                            <w:sz w:val="28"/>
+                            <w:szCs w:val="28"/>
+                          </w:rPr>
+                        </w:pPr>
+                        <w:r>
+                          <w:t xml:space="preserve">Figure </w:t>
+                        </w:r>
+                        <w:r>
+                          <w:fldChar w:fldCharType="begin"/>
+                        </w:r>
+                        <w:r>
+                          <w:instrText xml:space="preserve"> SEQ Figure \* ARABIC </w:instrText>
+                        </w:r>
+                        <w:r>
+                          <w:fldChar w:fldCharType="separate"/>
+                        </w:r>
+                        <w:r>
+                          <w:rPr>
+                            <w:noProof/>
+                          </w:rPr>
+                          <w:t>6</w:t>
+                        </w:r>
+                        <w:r>
+                          <w:fldChar w:fldCharType="end"/>
+                        </w:r>
+                        <w:r>
+                          <w:t xml:space="preserve"> : Prédicat main/0</w:t>
+                        </w:r>
+                      </w:p>
+                    </w:txbxContent>
+                  </v:textbox>
+                </v:shape>
+                <w10:anchorlock/>
+              </v:group>
+            </w:pict>
+          </mc:Fallback>
+        </mc:AlternateContent>
+      </w:r>
+    </w:p>
+    <w:p>
+      <w:pPr>
         <w:spacing w:after="160" w:line="259" w:lineRule="auto"/>
         <w:jc w:val="left"/>
         <w:rPr>
+          <w:rFonts w:asciiTheme="majorHAnsi" w:eastAsiaTheme="majorEastAsia" w:hAnsiTheme="majorHAnsi" w:cstheme="majorBidi"/>
+          <w:i/>
+          <w:iCs/>
+          <w:color w:val="2E74B5" w:themeColor="accent1" w:themeShade="BF"/>
+        </w:rPr>
+      </w:pPr>
+      <w:r>
+        <w:br w:type="page"/>
+      </w:r>
+    </w:p>
+    <w:p>
+      <w:pPr>
+        <w:pStyle w:val="Titre4"/>
+        <w:rPr>
+          <w:noProof/>
+        </w:rPr>
+      </w:pPr>
+      <w:r>
+        <w:lastRenderedPageBreak/>
+        <w:t>Prédicat aetoile/3</w:t>
+      </w:r>
+      <w:r>
+        <w:rPr>
+          <w:noProof/>
+        </w:rPr>
+        <w:t xml:space="preserve"> </w:t>
+      </w:r>
+    </w:p>
+    <w:p>
+      <w:pPr>
+        <w:pStyle w:val="Titre4"/>
+      </w:pPr>
+      <w:r>
+        <w:rPr>
+          <w:noProof/>
+        </w:rPr>
+        <mc:AlternateContent>
+          <mc:Choice Requires="wpg">
+            <w:drawing>
+              <wp:inline distT="0" distB="0" distL="0" distR="0" wp14:anchorId="6BFC0F58" wp14:editId="134E92BF">
+                <wp:extent cx="5760720" cy="6268826"/>
+                <wp:effectExtent l="0" t="0" r="0" b="0"/>
+                <wp:docPr id="21" name="Groupe 21"/>
+                <wp:cNvGraphicFramePr/>
+                <a:graphic xmlns:a="http://schemas.openxmlformats.org/drawingml/2006/main">
+                  <a:graphicData uri="http://schemas.microsoft.com/office/word/2010/wordprocessingGroup">
+                    <wpg:wgp>
+                      <wpg:cNvGrpSpPr/>
+                      <wpg:grpSpPr>
+                        <a:xfrm>
+                          <a:off x="0" y="0"/>
+                          <a:ext cx="5760720" cy="6268826"/>
+                          <a:chOff x="0" y="0"/>
+                          <a:chExt cx="6695440" cy="7285990"/>
+                        </a:xfrm>
+                      </wpg:grpSpPr>
+                      <pic:pic xmlns:pic="http://schemas.openxmlformats.org/drawingml/2006/picture">
+                        <pic:nvPicPr>
+                          <pic:cNvPr id="19" name="Image 19"/>
+                          <pic:cNvPicPr>
+                            <a:picLocks noChangeAspect="1"/>
+                          </pic:cNvPicPr>
+                        </pic:nvPicPr>
+                        <pic:blipFill>
+                          <a:blip r:embed="rId26">
+                            <a:extLst>
+                              <a:ext uri="{28A0092B-C50C-407E-A947-70E740481C1C}">
+                                <a14:useLocalDpi xmlns:a14="http://schemas.microsoft.com/office/drawing/2010/main" val="0"/>
+                              </a:ext>
+                            </a:extLst>
+                          </a:blip>
+                          <a:stretch>
+                            <a:fillRect/>
+                          </a:stretch>
+                        </pic:blipFill>
+                        <pic:spPr>
+                          <a:xfrm>
+                            <a:off x="0" y="0"/>
+                            <a:ext cx="6695440" cy="7285990"/>
+                          </a:xfrm>
+                          <a:prstGeom prst="rect">
+                            <a:avLst/>
+                          </a:prstGeom>
+                        </pic:spPr>
+                      </pic:pic>
+                      <wps:wsp>
+                        <wps:cNvPr id="20" name="Zone de texte 20"/>
+                        <wps:cNvSpPr txBox="1"/>
+                        <wps:spPr>
+                          <a:xfrm>
+                            <a:off x="5090160" y="6918842"/>
+                            <a:ext cx="1605223" cy="309974"/>
+                          </a:xfrm>
+                          <a:prstGeom prst="rect">
+                            <a:avLst/>
+                          </a:prstGeom>
+                          <a:solidFill>
+                            <a:prstClr val="white"/>
+                          </a:solidFill>
+                          <a:ln>
+                            <a:noFill/>
+                          </a:ln>
+                        </wps:spPr>
+                        <wps:txbx>
+                          <w:txbxContent>
+                            <w:p>
+                              <w:pPr>
+                                <w:pStyle w:val="Lgende"/>
+                                <w:jc w:val="right"/>
+                                <w:rPr>
+                                  <w:sz w:val="28"/>
+                                  <w:szCs w:val="28"/>
+                                </w:rPr>
+                              </w:pPr>
+                              <w:r>
+                                <w:t xml:space="preserve">Figure </w:t>
+                              </w:r>
+                              <w:r>
+                                <w:fldChar w:fldCharType="begin"/>
+                              </w:r>
+                              <w:r>
+                                <w:instrText xml:space="preserve"> SEQ Figure \* ARABIC </w:instrText>
+                              </w:r>
+                              <w:r>
+                                <w:fldChar w:fldCharType="separate"/>
+                              </w:r>
+                              <w:r>
+                                <w:rPr>
+                                  <w:noProof/>
+                                </w:rPr>
+                                <w:t>7</w:t>
+                              </w:r>
+                              <w:r>
+                                <w:fldChar w:fldCharType="end"/>
+                              </w:r>
+                              <w:r>
+                                <w:t xml:space="preserve"> : Prédicat aetoile/3</w:t>
+                              </w:r>
+                            </w:p>
+                          </w:txbxContent>
+                        </wps:txbx>
+                        <wps:bodyPr rot="0" spcFirstLastPara="0" vertOverflow="overflow" horzOverflow="overflow" vert="horz" wrap="square" lIns="0" tIns="0" rIns="0" bIns="0" numCol="1" spcCol="0" rtlCol="0" fromWordArt="0" anchor="t" anchorCtr="0" forceAA="0" compatLnSpc="1">
+                          <a:prstTxWarp prst="textNoShape">
+                            <a:avLst/>
+                          </a:prstTxWarp>
+                          <a:spAutoFit/>
+                        </wps:bodyPr>
+                      </wps:wsp>
+                    </wpg:wgp>
+                  </a:graphicData>
+                </a:graphic>
+              </wp:inline>
+            </w:drawing>
+          </mc:Choice>
+          <mc:Fallback>
+            <w:pict>
+              <v:group w14:anchorId="6BFC0F58" id="Groupe 21" o:spid="_x0000_s1049" style="width:453.6pt;height:493.6pt;mso-position-horizontal-relative:char;mso-position-vertical-relative:line" coordsize="66954,72859" o:gfxdata="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">
+                <v:shape id="Image 19" o:spid="_x0000_s1050" type="#_x0000_t75" style="position:absolute;width:66954;height:72859;visibility:visible;mso-wrap-style:square" o:gfxdata="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">
+                  <v:imagedata r:id="rId27" o:title=""/>
+                </v:shape>
+                <v:shape id="Zone de texte 20" o:spid="_x0000_s1051" type="#_x0000_t202" style="position:absolute;left:50901;top:69188;width:16052;height:3100;visibility:visible;mso-wrap-style:square;v-text-anchor:top" o:gfxdata="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" stroked="f">
+                  <v:textbox style="mso-fit-shape-to-text:t" inset="0,0,0,0">
+                    <w:txbxContent>
+                      <w:p>
+                        <w:pPr>
+                          <w:pStyle w:val="Lgende"/>
+                          <w:jc w:val="right"/>
+                          <w:rPr>
+                            <w:sz w:val="28"/>
+                            <w:szCs w:val="28"/>
+                          </w:rPr>
+                        </w:pPr>
+                        <w:r>
+                          <w:t xml:space="preserve">Figure </w:t>
+                        </w:r>
+                        <w:r>
+                          <w:fldChar w:fldCharType="begin"/>
+                        </w:r>
+                        <w:r>
+                          <w:instrText xml:space="preserve"> SEQ Figure \* ARABIC </w:instrText>
+                        </w:r>
+                        <w:r>
+                          <w:fldChar w:fldCharType="separate"/>
+                        </w:r>
+                        <w:r>
+                          <w:rPr>
+                            <w:noProof/>
+                          </w:rPr>
+                          <w:t>7</w:t>
+                        </w:r>
+                        <w:r>
+                          <w:fldChar w:fldCharType="end"/>
+                        </w:r>
+                        <w:r>
+                          <w:t xml:space="preserve"> : Prédicat aetoile/3</w:t>
+                        </w:r>
+                      </w:p>
+                    </w:txbxContent>
+                  </v:textbox>
+                </v:shape>
+                <w10:anchorlock/>
+              </v:group>
+            </w:pict>
+          </mc:Fallback>
+        </mc:AlternateContent>
+      </w:r>
+    </w:p>
+    <w:p>
+      <w:pPr>
+        <w:spacing w:after="160" w:line="259" w:lineRule="auto"/>
+        <w:jc w:val="left"/>
+        <w:rPr>
+          <w:rFonts w:asciiTheme="majorHAnsi" w:eastAsiaTheme="majorEastAsia" w:hAnsiTheme="majorHAnsi" w:cstheme="majorBidi"/>
+          <w:i/>
+          <w:iCs/>
+          <w:color w:val="2E74B5" w:themeColor="accent1" w:themeShade="BF"/>
+        </w:rPr>
+      </w:pPr>
+      <w:r>
+        <w:br w:type="page"/>
+      </w:r>
+    </w:p>
+    <w:p>
+      <w:pPr>
+        <w:pStyle w:val="Titre4"/>
+        <w:rPr>
+          <w:noProof/>
+        </w:rPr>
+      </w:pPr>
+      <w:r>
+        <w:lastRenderedPageBreak/>
+        <w:t>Prédicat affiche_solution/</w:t>
+      </w:r>
+      <w:r>
+        <w:t>3</w:t>
+      </w:r>
+      <w:r>
+        <w:rPr>
+          <w:noProof/>
+        </w:rPr>
+        <w:t xml:space="preserve"> </w:t>
+      </w:r>
+    </w:p>
+    <w:p>
+      <w:r>
+        <w:rPr>
+          <w:noProof/>
+        </w:rPr>
+        <mc:AlternateContent>
+          <mc:Choice Requires="wpg">
+            <w:drawing>
+              <wp:inline distT="0" distB="0" distL="0" distR="0" wp14:anchorId="6CEED549" wp14:editId="4860525F">
+                <wp:extent cx="5111750" cy="4338320"/>
+                <wp:effectExtent l="0" t="0" r="0" b="5080"/>
+                <wp:docPr id="25" name="Groupe 25"/>
+                <wp:cNvGraphicFramePr/>
+                <a:graphic xmlns:a="http://schemas.openxmlformats.org/drawingml/2006/main">
+                  <a:graphicData uri="http://schemas.microsoft.com/office/word/2010/wordprocessingGroup">
+                    <wpg:wgp>
+                      <wpg:cNvGrpSpPr/>
+                      <wpg:grpSpPr>
+                        <a:xfrm>
+                          <a:off x="0" y="0"/>
+                          <a:ext cx="5111750" cy="4338320"/>
+                          <a:chOff x="0" y="0"/>
+                          <a:chExt cx="5111750" cy="4338320"/>
+                        </a:xfrm>
+                      </wpg:grpSpPr>
+                      <pic:pic xmlns:pic="http://schemas.openxmlformats.org/drawingml/2006/picture">
+                        <pic:nvPicPr>
+                          <pic:cNvPr id="22" name="Image 22"/>
+                          <pic:cNvPicPr>
+                            <a:picLocks noChangeAspect="1"/>
+                          </pic:cNvPicPr>
+                        </pic:nvPicPr>
+                        <pic:blipFill>
+                          <a:blip r:embed="rId28">
+                            <a:extLst>
+                              <a:ext uri="{28A0092B-C50C-407E-A947-70E740481C1C}">
+                                <a14:useLocalDpi xmlns:a14="http://schemas.microsoft.com/office/drawing/2010/main" val="0"/>
+                              </a:ext>
+                            </a:extLst>
+                          </a:blip>
+                          <a:stretch>
+                            <a:fillRect/>
+                          </a:stretch>
+                        </pic:blipFill>
+                        <pic:spPr>
+                          <a:xfrm>
+                            <a:off x="0" y="0"/>
+                            <a:ext cx="3201670" cy="4338320"/>
+                          </a:xfrm>
+                          <a:prstGeom prst="rect">
+                            <a:avLst/>
+                          </a:prstGeom>
+                        </pic:spPr>
+                      </pic:pic>
+                      <wps:wsp>
+                        <wps:cNvPr id="24" name="Zone de texte 24"/>
+                        <wps:cNvSpPr txBox="1"/>
+                        <wps:spPr>
+                          <a:xfrm>
+                            <a:off x="1910080" y="3982720"/>
+                            <a:ext cx="3201670" cy="266700"/>
+                          </a:xfrm>
+                          <a:prstGeom prst="rect">
+                            <a:avLst/>
+                          </a:prstGeom>
+                          <a:solidFill>
+                            <a:prstClr val="white"/>
+                          </a:solidFill>
+                          <a:ln>
+                            <a:noFill/>
+                          </a:ln>
+                        </wps:spPr>
+                        <wps:txbx>
+                          <w:txbxContent>
+                            <w:p>
+                              <w:pPr>
+                                <w:pStyle w:val="Lgende"/>
+                                <w:rPr>
+                                  <w:sz w:val="28"/>
+                                  <w:szCs w:val="28"/>
+                                </w:rPr>
+                              </w:pPr>
+                              <w:r>
+                                <w:t xml:space="preserve">Figure </w:t>
+                              </w:r>
+                              <w:r>
+                                <w:fldChar w:fldCharType="begin"/>
+                              </w:r>
+                              <w:r>
+                                <w:instrText xml:space="preserve"> SEQ Figure \* ARABIC </w:instrText>
+                              </w:r>
+                              <w:r>
+                                <w:fldChar w:fldCharType="separate"/>
+                              </w:r>
+                              <w:r>
+                                <w:rPr>
+                                  <w:noProof/>
+                                </w:rPr>
+                                <w:t>8</w:t>
+                              </w:r>
+                              <w:r>
+                                <w:fldChar w:fldCharType="end"/>
+                              </w:r>
+                              <w:r>
+                                <w:t xml:space="preserve"> : Prédicat affiche_solution/3</w:t>
+                              </w:r>
+                            </w:p>
+                          </w:txbxContent>
+                        </wps:txbx>
+                        <wps:bodyPr rot="0" spcFirstLastPara="0" vertOverflow="overflow" horzOverflow="overflow" vert="horz" wrap="square" lIns="0" tIns="0" rIns="0" bIns="0" numCol="1" spcCol="0" rtlCol="0" fromWordArt="0" anchor="t" anchorCtr="0" forceAA="0" compatLnSpc="1">
+                          <a:prstTxWarp prst="textNoShape">
+                            <a:avLst/>
+                          </a:prstTxWarp>
+                          <a:spAutoFit/>
+                        </wps:bodyPr>
+                      </wps:wsp>
+                    </wpg:wgp>
+                  </a:graphicData>
+                </a:graphic>
+              </wp:inline>
+            </w:drawing>
+          </mc:Choice>
+          <mc:Fallback>
+            <w:pict>
+              <v:group w14:anchorId="6CEED549" id="Groupe 25" o:spid="_x0000_s1052" style="width:402.5pt;height:341.6pt;mso-position-horizontal-relative:char;mso-position-vertical-relative:line" coordsize="51117,43383" o:gfxdata="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">
+                <v:shape id="Image 22" o:spid="_x0000_s1053" type="#_x0000_t75" style="position:absolute;width:32016;height:43383;visibility:visible;mso-wrap-style:square" o:gfxdata="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">
+                  <v:imagedata r:id="rId29" o:title=""/>
+                </v:shape>
+                <v:shape id="Zone de texte 24" o:spid="_x0000_s1054" type="#_x0000_t202" style="position:absolute;left:19100;top:39827;width:32017;height:2667;visibility:visible;mso-wrap-style:square;v-text-anchor:top" o:gfxdata="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" stroked="f">
+                  <v:textbox style="mso-fit-shape-to-text:t" inset="0,0,0,0">
+                    <w:txbxContent>
+                      <w:p>
+                        <w:pPr>
+                          <w:pStyle w:val="Lgende"/>
+                          <w:rPr>
+                            <w:sz w:val="28"/>
+                            <w:szCs w:val="28"/>
+                          </w:rPr>
+                        </w:pPr>
+                        <w:r>
+                          <w:t xml:space="preserve">Figure </w:t>
+                        </w:r>
+                        <w:r>
+                          <w:fldChar w:fldCharType="begin"/>
+                        </w:r>
+                        <w:r>
+                          <w:instrText xml:space="preserve"> SEQ Figure \* ARABIC </w:instrText>
+                        </w:r>
+                        <w:r>
+                          <w:fldChar w:fldCharType="separate"/>
+                        </w:r>
+                        <w:r>
+                          <w:rPr>
+                            <w:noProof/>
+                          </w:rPr>
+                          <w:t>8</w:t>
+                        </w:r>
+                        <w:r>
+                          <w:fldChar w:fldCharType="end"/>
+                        </w:r>
+                        <w:r>
+                          <w:t xml:space="preserve"> : Prédicat affiche_solution/3</w:t>
+                        </w:r>
+                      </w:p>
+                    </w:txbxContent>
+                  </v:textbox>
+                </v:shape>
+                <w10:anchorlock/>
+              </v:group>
+            </w:pict>
+          </mc:Fallback>
+        </mc:AlternateContent>
+      </w:r>
+    </w:p>
+    <w:p>
+      <w:pPr>
+        <w:pStyle w:val="Titre4"/>
+        <w:rPr>
+          <w:noProof/>
+        </w:rPr>
+      </w:pPr>
+      <w:r>
+        <w:t>Prédicat expand/3</w:t>
+      </w:r>
+      <w:r>
+        <w:rPr>
+          <w:noProof/>
+        </w:rPr>
+        <w:t xml:space="preserve"> </w:t>
+      </w:r>
+    </w:p>
+    <w:p>
+      <w:pPr>
+        <w:pStyle w:val="Titre4"/>
+      </w:pPr>
+      <w:r>
+        <w:rPr>
+          <w:noProof/>
+        </w:rPr>
+        <mc:AlternateContent>
+          <mc:Choice Requires="wpg">
+            <w:drawing>
+              <wp:inline distT="0" distB="0" distL="0" distR="0" wp14:anchorId="0F554059" wp14:editId="3244EE10">
+                <wp:extent cx="5715635" cy="3171825"/>
+                <wp:effectExtent l="0" t="0" r="0" b="0"/>
+                <wp:docPr id="27" name="Groupe 27"/>
+                <wp:cNvGraphicFramePr/>
+                <a:graphic xmlns:a="http://schemas.openxmlformats.org/drawingml/2006/main">
+                  <a:graphicData uri="http://schemas.microsoft.com/office/word/2010/wordprocessingGroup">
+                    <wpg:wgp>
+                      <wpg:cNvGrpSpPr/>
+                      <wpg:grpSpPr>
+                        <a:xfrm>
+                          <a:off x="0" y="41655"/>
+                          <a:ext cx="5715635" cy="3088514"/>
+                          <a:chOff x="0" y="41655"/>
+                          <a:chExt cx="5715635" cy="3088514"/>
+                        </a:xfrm>
+                      </wpg:grpSpPr>
+                      <pic:pic xmlns:pic="http://schemas.openxmlformats.org/drawingml/2006/picture">
+                        <pic:nvPicPr>
+                          <pic:cNvPr id="23" name="Image 23"/>
+                          <pic:cNvPicPr>
+                            <a:picLocks noChangeAspect="1"/>
+                          </pic:cNvPicPr>
+                        </pic:nvPicPr>
+                        <pic:blipFill>
+                          <a:blip r:embed="rId30">
+                            <a:extLst>
+                              <a:ext uri="{28A0092B-C50C-407E-A947-70E740481C1C}">
+                                <a14:useLocalDpi xmlns:a14="http://schemas.microsoft.com/office/drawing/2010/main" val="0"/>
+                              </a:ext>
+                            </a:extLst>
+                          </a:blip>
+                          <a:srcRect/>
+                          <a:stretch/>
+                        </pic:blipFill>
+                        <pic:spPr>
+                          <a:xfrm>
+                            <a:off x="0" y="41655"/>
+                            <a:ext cx="5715635" cy="3088514"/>
+                          </a:xfrm>
+                          <a:prstGeom prst="rect">
+                            <a:avLst/>
+                          </a:prstGeom>
+                        </pic:spPr>
+                      </pic:pic>
+                      <wps:wsp>
+                        <wps:cNvPr id="26" name="Zone de texte 26"/>
+                        <wps:cNvSpPr txBox="1"/>
+                        <wps:spPr>
+                          <a:xfrm>
+                            <a:off x="4094480" y="2824480"/>
+                            <a:ext cx="1621155" cy="266700"/>
+                          </a:xfrm>
+                          <a:prstGeom prst="rect">
+                            <a:avLst/>
+                          </a:prstGeom>
+                          <a:solidFill>
+                            <a:prstClr val="white"/>
+                          </a:solidFill>
+                          <a:ln>
+                            <a:noFill/>
+                          </a:ln>
+                        </wps:spPr>
+                        <wps:txbx>
+                          <w:txbxContent>
+                            <w:p>
+                              <w:pPr>
+                                <w:pStyle w:val="Lgende"/>
+                                <w:jc w:val="right"/>
+                                <w:rPr>
+                                  <w:sz w:val="28"/>
+                                  <w:szCs w:val="28"/>
+                                </w:rPr>
+                              </w:pPr>
+                              <w:r>
+                                <w:t xml:space="preserve">Figure </w:t>
+                              </w:r>
+                              <w:r>
+                                <w:fldChar w:fldCharType="begin"/>
+                              </w:r>
+                              <w:r>
+                                <w:instrText xml:space="preserve"> SEQ Figure \* ARABIC </w:instrText>
+                              </w:r>
+                              <w:r>
+                                <w:fldChar w:fldCharType="separate"/>
+                              </w:r>
+                              <w:r>
+                                <w:rPr>
+                                  <w:noProof/>
+                                </w:rPr>
+                                <w:t>9</w:t>
+                              </w:r>
+                              <w:r>
+                                <w:fldChar w:fldCharType="end"/>
+                              </w:r>
+                              <w:r>
+                                <w:t xml:space="preserve"> : Prédicat expand/3</w:t>
+                              </w:r>
+                            </w:p>
+                          </w:txbxContent>
+                        </wps:txbx>
+                        <wps:bodyPr rot="0" spcFirstLastPara="0" vertOverflow="overflow" horzOverflow="overflow" vert="horz" wrap="square" lIns="0" tIns="0" rIns="0" bIns="0" numCol="1" spcCol="0" rtlCol="0" fromWordArt="0" anchor="t" anchorCtr="0" forceAA="0" compatLnSpc="1">
+                          <a:prstTxWarp prst="textNoShape">
+                            <a:avLst/>
+                          </a:prstTxWarp>
+                          <a:spAutoFit/>
+                        </wps:bodyPr>
+                      </wps:wsp>
+                    </wpg:wgp>
+                  </a:graphicData>
+                </a:graphic>
+              </wp:inline>
+            </w:drawing>
+          </mc:Choice>
+          <mc:Fallback>
+            <w:pict>
+              <v:group w14:anchorId="0F554059" id="Groupe 27" o:spid="_x0000_s1055" style="width:450.05pt;height:249.75pt;mso-position-horizontal-relative:char;mso-position-vertical-relative:line" coordorigin=",416" coordsize="57156,30885" o:gfxdata="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">
+                <v:shape id="Image 23" o:spid="_x0000_s1056" type="#_x0000_t75" style="position:absolute;top:416;width:57156;height:30885;visibility:visible;mso-wrap-style:square" o:gfxdata="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">
+                  <v:imagedata r:id="rId31" o:title=""/>
+                </v:shape>
+                <v:shape id="Zone de texte 26" o:spid="_x0000_s1057" type="#_x0000_t202" style="position:absolute;left:40944;top:28244;width:16212;height:2667;visibility:visible;mso-wrap-style:square;v-text-anchor:top" o:gfxdata="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" stroked="f">
+                  <v:textbox style="mso-fit-shape-to-text:t" inset="0,0,0,0">
+                    <w:txbxContent>
+                      <w:p>
+                        <w:pPr>
+                          <w:pStyle w:val="Lgende"/>
+                          <w:jc w:val="right"/>
+                          <w:rPr>
+                            <w:sz w:val="28"/>
+                            <w:szCs w:val="28"/>
+                          </w:rPr>
+                        </w:pPr>
+                        <w:r>
+                          <w:t xml:space="preserve">Figure </w:t>
+                        </w:r>
+                        <w:r>
+                          <w:fldChar w:fldCharType="begin"/>
+                        </w:r>
+                        <w:r>
+                          <w:instrText xml:space="preserve"> SEQ Figure \* ARABIC </w:instrText>
+                        </w:r>
+                        <w:r>
+                          <w:fldChar w:fldCharType="separate"/>
+                        </w:r>
+                        <w:r>
+                          <w:rPr>
+                            <w:noProof/>
+                          </w:rPr>
+                          <w:t>9</w:t>
+                        </w:r>
+                        <w:r>
+                          <w:fldChar w:fldCharType="end"/>
+                        </w:r>
+                        <w:r>
+                          <w:t xml:space="preserve"> : Prédicat expand/3</w:t>
+                        </w:r>
+                      </w:p>
+                    </w:txbxContent>
+                  </v:textbox>
+                </v:shape>
+                <w10:anchorlock/>
+              </v:group>
+            </w:pict>
+          </mc:Fallback>
+        </mc:AlternateContent>
+      </w:r>
+    </w:p>
+    <w:p>
+      <w:pPr>
+        <w:spacing w:after="160" w:line="259" w:lineRule="auto"/>
+        <w:jc w:val="left"/>
+        <w:rPr>
+          <w:rFonts w:asciiTheme="majorHAnsi" w:eastAsiaTheme="majorEastAsia" w:hAnsiTheme="majorHAnsi" w:cstheme="majorBidi"/>
+          <w:i/>
+          <w:iCs/>
+          <w:color w:val="2E74B5" w:themeColor="accent1" w:themeShade="BF"/>
+        </w:rPr>
+      </w:pPr>
+      <w:r>
+        <w:br w:type="page"/>
+      </w:r>
+    </w:p>
+    <w:p>
+      <w:pPr>
+        <w:pStyle w:val="Titre4"/>
+      </w:pPr>
+      <w:r>
+        <w:lastRenderedPageBreak/>
+        <w:t>Prédicat loop_successors/6</w:t>
+      </w:r>
+    </w:p>
+    <w:p>
+      <w:pPr>
+        <w:pStyle w:val="Titre4"/>
+      </w:pPr>
+      <w:r>
+        <w:rPr>
+          <w:noProof/>
+        </w:rPr>
+        <mc:AlternateContent>
+          <mc:Choice Requires="wpg">
+            <w:drawing>
+              <wp:inline distT="0" distB="0" distL="0" distR="0" wp14:anchorId="2415EBC5" wp14:editId="196DB6B4">
+                <wp:extent cx="5760720" cy="7863840"/>
+                <wp:effectExtent l="0" t="0" r="0" b="3810"/>
+                <wp:docPr id="30" name="Groupe 30"/>
+                <wp:cNvGraphicFramePr/>
+                <a:graphic xmlns:a="http://schemas.openxmlformats.org/drawingml/2006/main">
+                  <a:graphicData uri="http://schemas.microsoft.com/office/word/2010/wordprocessingGroup">
+                    <wpg:wgp>
+                      <wpg:cNvGrpSpPr/>
+                      <wpg:grpSpPr>
+                        <a:xfrm>
+                          <a:off x="0" y="0"/>
+                          <a:ext cx="5760720" cy="7863840"/>
+                          <a:chOff x="0" y="0"/>
+                          <a:chExt cx="6203950" cy="8468885"/>
+                        </a:xfrm>
+                      </wpg:grpSpPr>
+                      <pic:pic xmlns:pic="http://schemas.openxmlformats.org/drawingml/2006/picture">
+                        <pic:nvPicPr>
+                          <pic:cNvPr id="28" name="Image 28"/>
+                          <pic:cNvPicPr>
+                            <a:picLocks noChangeAspect="1"/>
+                          </pic:cNvPicPr>
+                        </pic:nvPicPr>
+                        <pic:blipFill>
+                          <a:blip r:embed="rId32">
+                            <a:extLst>
+                              <a:ext uri="{28A0092B-C50C-407E-A947-70E740481C1C}">
+                                <a14:useLocalDpi xmlns:a14="http://schemas.microsoft.com/office/drawing/2010/main" val="0"/>
+                              </a:ext>
+                            </a:extLst>
+                          </a:blip>
+                          <a:stretch>
+                            <a:fillRect/>
+                          </a:stretch>
+                        </pic:blipFill>
+                        <pic:spPr>
+                          <a:xfrm>
+                            <a:off x="0" y="0"/>
+                            <a:ext cx="5535930" cy="8249920"/>
+                          </a:xfrm>
+                          <a:prstGeom prst="rect">
+                            <a:avLst/>
+                          </a:prstGeom>
+                        </pic:spPr>
+                      </pic:pic>
+                      <wps:wsp>
+                        <wps:cNvPr id="29" name="Zone de texte 29"/>
+                        <wps:cNvSpPr txBox="1"/>
+                        <wps:spPr>
+                          <a:xfrm>
+                            <a:off x="3742065" y="8249367"/>
+                            <a:ext cx="2461885" cy="219518"/>
+                          </a:xfrm>
+                          <a:prstGeom prst="rect">
+                            <a:avLst/>
+                          </a:prstGeom>
+                          <a:solidFill>
+                            <a:prstClr val="white"/>
+                          </a:solidFill>
+                          <a:ln>
+                            <a:noFill/>
+                          </a:ln>
+                        </wps:spPr>
+                        <wps:txbx>
+                          <w:txbxContent>
+                            <w:p>
+                              <w:pPr>
+                                <w:pStyle w:val="Lgende"/>
+                                <w:jc w:val="right"/>
+                                <w:rPr>
+                                  <w:sz w:val="28"/>
+                                  <w:szCs w:val="28"/>
+                                </w:rPr>
+                              </w:pPr>
+                              <w:r>
+                                <w:t xml:space="preserve">Figure </w:t>
+                              </w:r>
+                              <w:r>
+                                <w:fldChar w:fldCharType="begin"/>
+                              </w:r>
+                              <w:r>
+                                <w:instrText xml:space="preserve"> SEQ Figure \* ARABIC </w:instrText>
+                              </w:r>
+                              <w:r>
+                                <w:fldChar w:fldCharType="separate"/>
+                              </w:r>
+                              <w:r>
+                                <w:rPr>
+                                  <w:noProof/>
+                                </w:rPr>
+                                <w:t>10</w:t>
+                              </w:r>
+                              <w:r>
+                                <w:fldChar w:fldCharType="end"/>
+                              </w:r>
+                              <w:r>
+                                <w:t xml:space="preserve"> : Prédicat loop_successors/6</w:t>
+                              </w:r>
+                            </w:p>
+                          </w:txbxContent>
+                        </wps:txbx>
+                        <wps:bodyPr rot="0" spcFirstLastPara="0" vertOverflow="overflow" horzOverflow="overflow" vert="horz" wrap="square" lIns="0" tIns="0" rIns="0" bIns="0" numCol="1" spcCol="0" rtlCol="0" fromWordArt="0" anchor="t" anchorCtr="0" forceAA="0" compatLnSpc="1">
+                          <a:prstTxWarp prst="textNoShape">
+                            <a:avLst/>
+                          </a:prstTxWarp>
+                          <a:noAutofit/>
+                        </wps:bodyPr>
+                      </wps:wsp>
+                    </wpg:wgp>
+                  </a:graphicData>
+                </a:graphic>
+              </wp:inline>
+            </w:drawing>
+          </mc:Choice>
+          <mc:Fallback>
+            <w:pict>
+              <v:group w14:anchorId="2415EBC5" id="Groupe 30" o:spid="_x0000_s1058" style="width:453.6pt;height:619.2pt;mso-position-horizontal-relative:char;mso-position-vertical-relative:line" coordsize="62039,84688" o:gfxdata="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">
+                <v:shape id="Image 28" o:spid="_x0000_s1059" type="#_x0000_t75" style="position:absolute;width:55359;height:82499;visibility:visible;mso-wrap-style:square" o:gfxdata="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">
+                  <v:imagedata r:id="rId33" o:title=""/>
+                </v:shape>
+                <v:shape id="Zone de texte 29" o:spid="_x0000_s1060" type="#_x0000_t202" style="position:absolute;left:37420;top:82493;width:24619;height:2195;visibility:visible;mso-wrap-style:square;v-text-anchor:top" o:gfxdata="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" stroked="f">
+                  <v:textbox inset="0,0,0,0">
+                    <w:txbxContent>
+                      <w:p>
+                        <w:pPr>
+                          <w:pStyle w:val="Lgende"/>
+                          <w:jc w:val="right"/>
+                          <w:rPr>
+                            <w:sz w:val="28"/>
+                            <w:szCs w:val="28"/>
+                          </w:rPr>
+                        </w:pPr>
+                        <w:r>
+                          <w:t xml:space="preserve">Figure </w:t>
+                        </w:r>
+                        <w:r>
+                          <w:fldChar w:fldCharType="begin"/>
+                        </w:r>
+                        <w:r>
+                          <w:instrText xml:space="preserve"> SEQ Figure \* ARABIC </w:instrText>
+                        </w:r>
+                        <w:r>
+                          <w:fldChar w:fldCharType="separate"/>
+                        </w:r>
+                        <w:r>
+                          <w:rPr>
+                            <w:noProof/>
+                          </w:rPr>
+                          <w:t>10</w:t>
+                        </w:r>
+                        <w:r>
+                          <w:fldChar w:fldCharType="end"/>
+                        </w:r>
+                        <w:r>
+                          <w:t xml:space="preserve"> : Prédicat loop_successors/6</w:t>
+                        </w:r>
+                      </w:p>
+                    </w:txbxContent>
+                  </v:textbox>
+                </v:shape>
+                <w10:anchorlock/>
+              </v:group>
+            </w:pict>
+          </mc:Fallback>
+        </mc:AlternateContent>
+      </w:r>
+    </w:p>
+    <w:p>
+      <w:pPr>
+        <w:spacing w:after="160" w:line="259" w:lineRule="auto"/>
+        <w:jc w:val="left"/>
+        <w:rPr>
           <w:sz w:val="26"/>
           <w:lang w:eastAsia="fr-FR"/>
         </w:rPr>
       </w:pPr>
       <w:r>
-        <w:rPr>
-          <w:lang w:eastAsia="fr-FR"/>
-        </w:rPr>
         <w:br w:type="page"/>
       </w:r>
     </w:p>
     <w:p>
       <w:pPr>
+        <w:pStyle w:val="Titre2"/>
+      </w:pPr>
+      <w:bookmarkStart w:id="8" w:name="_Toc66729603"/>
+      <w:r>
+        <w:lastRenderedPageBreak/>
+        <w:t>Analyse Expérimentale</w:t>
+      </w:r>
+      <w:bookmarkEnd w:id="8"/>
+    </w:p>
+    <w:p>
+      <w:pPr>
+        <w:pStyle w:val="Titre3"/>
+      </w:pPr>
+      <w:bookmarkStart w:id="9" w:name="_Toc66729604"/>
+      <w:r>
+        <w:t>R</w:t>
+      </w:r>
+      <w:r>
+        <w:t>ésultat de l’algorithme</w:t>
+      </w:r>
+      <w:r>
+        <w:t>, taquin 3x3</w:t>
+      </w:r>
+      <w:bookmarkEnd w:id="9"/>
+    </w:p>
+    <w:tbl>
+      <w:tblPr>
+        <w:tblStyle w:val="Grilledutableau"/>
+        <w:tblW w:w="10632" w:type="dxa"/>
+        <w:tblInd w:w="-714" w:type="dxa"/>
+        <w:tblBorders>
+          <w:top w:val="none" w:sz="0" w:space="0" w:color="auto"/>
+          <w:left w:val="none" w:sz="0" w:space="0" w:color="auto"/>
+          <w:bottom w:val="none" w:sz="0" w:space="0" w:color="auto"/>
+          <w:right w:val="none" w:sz="0" w:space="0" w:color="auto"/>
+          <w:insideH w:val="none" w:sz="0" w:space="0" w:color="auto"/>
+          <w:insideV w:val="none" w:sz="0" w:space="0" w:color="auto"/>
+        </w:tblBorders>
+        <w:tblLook w:val="04A0" w:firstRow="1" w:lastRow="0" w:firstColumn="1" w:lastColumn="0" w:noHBand="0" w:noVBand="1"/>
+      </w:tblPr>
+      <w:tblGrid>
+        <w:gridCol w:w="3018"/>
+        <w:gridCol w:w="7640"/>
+      </w:tblGrid>
+      <w:tr>
+        <w:tc>
+          <w:tcPr>
+            <w:tcW w:w="2977" w:type="dxa"/>
+          </w:tcPr>
+          <w:p>
+            <w:pPr>
+              <w:pStyle w:val="Paragraphedeliste"/>
+              <w:ind w:firstLine="0"/>
+            </w:pPr>
+            <w:r>
+              <w:rPr>
+                <w:noProof/>
+              </w:rPr>
+              <mc:AlternateContent>
+                <mc:Choice Requires="wpg">
+                  <w:drawing>
+                    <wp:inline distT="0" distB="0" distL="0" distR="0" wp14:anchorId="679B0B01" wp14:editId="2106D788">
+                      <wp:extent cx="1779270" cy="5052060"/>
+                      <wp:effectExtent l="0" t="0" r="0" b="0"/>
+                      <wp:docPr id="161" name="Groupe 161"/>
+                      <wp:cNvGraphicFramePr/>
+                      <a:graphic xmlns:a="http://schemas.openxmlformats.org/drawingml/2006/main">
+                        <a:graphicData uri="http://schemas.microsoft.com/office/word/2010/wordprocessingGroup">
+                          <wpg:wgp>
+                            <wpg:cNvGrpSpPr/>
+                            <wpg:grpSpPr>
+                              <a:xfrm>
+                                <a:off x="0" y="0"/>
+                                <a:ext cx="1779270" cy="5052060"/>
+                                <a:chOff x="0" y="0"/>
+                                <a:chExt cx="1779270" cy="5052060"/>
+                              </a:xfrm>
+                            </wpg:grpSpPr>
+                            <pic:pic xmlns:pic="http://schemas.openxmlformats.org/drawingml/2006/picture">
+                              <pic:nvPicPr>
+                                <pic:cNvPr id="31" name="Image 31"/>
+                                <pic:cNvPicPr>
+                                  <a:picLocks noChangeAspect="1"/>
+                                </pic:cNvPicPr>
+                              </pic:nvPicPr>
+                              <pic:blipFill>
+                                <a:blip r:embed="rId34">
+                                  <a:extLst>
+                                    <a:ext uri="{28A0092B-C50C-407E-A947-70E740481C1C}">
+                                      <a14:useLocalDpi xmlns:a14="http://schemas.microsoft.com/office/drawing/2010/main" val="0"/>
+                                    </a:ext>
+                                  </a:extLst>
+                                </a:blip>
+                                <a:stretch>
+                                  <a:fillRect/>
+                                </a:stretch>
+                              </pic:blipFill>
+                              <pic:spPr>
+                                <a:xfrm>
+                                  <a:off x="0" y="0"/>
+                                  <a:ext cx="1047750" cy="5029835"/>
+                                </a:xfrm>
+                                <a:prstGeom prst="rect">
+                                  <a:avLst/>
+                                </a:prstGeom>
+                              </pic:spPr>
+                            </pic:pic>
+                            <wps:wsp>
+                              <wps:cNvPr id="160" name="Zone de texte 160"/>
+                              <wps:cNvSpPr txBox="1"/>
+                              <wps:spPr>
+                                <a:xfrm>
+                                  <a:off x="477520" y="4785360"/>
+                                  <a:ext cx="1301750" cy="266700"/>
+                                </a:xfrm>
+                                <a:prstGeom prst="rect">
+                                  <a:avLst/>
+                                </a:prstGeom>
+                                <a:solidFill>
+                                  <a:prstClr val="white"/>
+                                </a:solidFill>
+                                <a:ln>
+                                  <a:noFill/>
+                                </a:ln>
+                              </wps:spPr>
+                              <wps:txbx>
+                                <w:txbxContent>
+                                  <w:p>
+                                    <w:pPr>
+                                      <w:pStyle w:val="Lgende"/>
+                                      <w:rPr>
+                                        <w:sz w:val="26"/>
+                                        <w:szCs w:val="28"/>
+                                      </w:rPr>
+                                    </w:pPr>
+                                    <w:r>
+                                      <w:t xml:space="preserve">Figure </w:t>
+                                    </w:r>
+                                    <w:r>
+                                      <w:fldChar w:fldCharType="begin"/>
+                                    </w:r>
+                                    <w:r>
+                                      <w:instrText xml:space="preserve"> SEQ Figure \* ARABIC </w:instrText>
+                                    </w:r>
+                                    <w:r>
+                                      <w:fldChar w:fldCharType="separate"/>
+                                    </w:r>
+                                    <w:r>
+                                      <w:rPr>
+                                        <w:noProof/>
+                                      </w:rPr>
+                                      <w:t>11</w:t>
+                                    </w:r>
+                                    <w:r>
+                                      <w:fldChar w:fldCharType="end"/>
+                                    </w:r>
+                                    <w:r>
+                                      <w:t xml:space="preserve"> : Résultats A*</w:t>
+                                    </w:r>
+                                  </w:p>
+                                </w:txbxContent>
+                              </wps:txbx>
+                              <wps:bodyPr rot="0" spcFirstLastPara="0" vertOverflow="overflow" horzOverflow="overflow" vert="horz" wrap="square" lIns="0" tIns="0" rIns="0" bIns="0" numCol="1" spcCol="0" rtlCol="0" fromWordArt="0" anchor="t" anchorCtr="0" forceAA="0" compatLnSpc="1">
+                                <a:prstTxWarp prst="textNoShape">
+                                  <a:avLst/>
+                                </a:prstTxWarp>
+                                <a:spAutoFit/>
+                              </wps:bodyPr>
+                            </wps:wsp>
+                          </wpg:wgp>
+                        </a:graphicData>
+                      </a:graphic>
+                    </wp:inline>
+                  </w:drawing>
+                </mc:Choice>
+                <mc:Fallback>
+                  <w:pict>
+                    <v:group w14:anchorId="679B0B01" id="Groupe 161" o:spid="_x0000_s1061" style="width:140.1pt;height:397.8pt;mso-position-horizontal-relative:char;mso-position-vertical-relative:line" coordsize="17792,50520" o:gfxdata="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">
+                      <v:shape id="Image 31" o:spid="_x0000_s1062" type="#_x0000_t75" style="position:absolute;width:10477;height:50298;visibility:visible;mso-wrap-style:square" o:gfxdata="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">
+                        <v:imagedata r:id="rId35" o:title=""/>
+                      </v:shape>
+                      <v:shape id="Zone de texte 160" o:spid="_x0000_s1063" type="#_x0000_t202" style="position:absolute;left:4775;top:47853;width:13017;height:2667;visibility:visible;mso-wrap-style:square;v-text-anchor:top" o:gfxdata="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" stroked="f">
+                        <v:textbox style="mso-fit-shape-to-text:t" inset="0,0,0,0">
+                          <w:txbxContent>
+                            <w:p>
+                              <w:pPr>
+                                <w:pStyle w:val="Lgende"/>
+                                <w:rPr>
+                                  <w:sz w:val="26"/>
+                                  <w:szCs w:val="28"/>
+                                </w:rPr>
+                              </w:pPr>
+                              <w:r>
+                                <w:t xml:space="preserve">Figure </w:t>
+                              </w:r>
+                              <w:r>
+                                <w:fldChar w:fldCharType="begin"/>
+                              </w:r>
+                              <w:r>
+                                <w:instrText xml:space="preserve"> SEQ Figure \* ARABIC </w:instrText>
+                              </w:r>
+                              <w:r>
+                                <w:fldChar w:fldCharType="separate"/>
+                              </w:r>
+                              <w:r>
+                                <w:rPr>
+                                  <w:noProof/>
+                                </w:rPr>
+                                <w:t>11</w:t>
+                              </w:r>
+                              <w:r>
+                                <w:fldChar w:fldCharType="end"/>
+                              </w:r>
+                              <w:r>
+                                <w:t xml:space="preserve"> : Résultats A*</w:t>
+                              </w:r>
+                            </w:p>
+                          </w:txbxContent>
+                        </v:textbox>
+                      </v:shape>
+                      <w10:anchorlock/>
+                    </v:group>
+                  </w:pict>
+                </mc:Fallback>
+              </mc:AlternateContent>
+            </w:r>
+          </w:p>
+        </w:tc>
+        <w:tc>
+          <w:tcPr>
+            <w:tcW w:w="7655" w:type="dxa"/>
+          </w:tcPr>
+          <w:p>
+            <w:pPr>
+              <w:pStyle w:val="Paragraphedeliste"/>
+              <w:ind w:firstLine="0"/>
+            </w:pPr>
+            <w:r>
+              <w:t>Le programme retourne le résultat ci-contre</w:t>
+            </w:r>
+            <w:r>
+              <w:t xml:space="preserve"> avec pour état initial U0 et état final F définis </w:t>
+            </w:r>
+            <w:r>
+              <w:t xml:space="preserve">dans </w:t>
+            </w:r>
+            <w:hyperlink w:anchor="_Introduction" w:history="1">
+              <w:r>
+                <w:rPr>
+                  <w:rStyle w:val="Lienhypertexte"/>
+                </w:rPr>
+                <w:t>l’introduct</w:t>
+              </w:r>
+              <w:r>
+                <w:rPr>
+                  <w:rStyle w:val="Lienhypertexte"/>
+                </w:rPr>
+                <w:t>i</w:t>
+              </w:r>
+              <w:r>
+                <w:rPr>
+                  <w:rStyle w:val="Lienhypertexte"/>
+                </w:rPr>
+                <w:t>on</w:t>
+              </w:r>
+            </w:hyperlink>
+            <w:r>
+              <w:t>.</w:t>
+            </w:r>
+          </w:p>
+          <w:p>
+            <w:pPr>
+              <w:pStyle w:val="Paragraphedeliste"/>
+              <w:ind w:firstLine="0"/>
+              <w:rPr>
+                <w:noProof/>
+              </w:rPr>
+            </w:pPr>
+            <w:r>
+              <w:rPr>
+                <w:noProof/>
+              </w:rPr>
+              <w:t xml:space="preserve"> </w:t>
+            </w:r>
+            <w:r>
+              <w:rPr>
+                <w:noProof/>
+              </w:rPr>
+              <mc:AlternateContent>
+                <mc:Choice Requires="wpg">
+                  <w:drawing>
+                    <wp:inline distT="0" distB="0" distL="0" distR="0" wp14:anchorId="64DFFE34" wp14:editId="0027FB5E">
+                      <wp:extent cx="4714240" cy="1546860"/>
+                      <wp:effectExtent l="0" t="0" r="0" b="0"/>
+                      <wp:docPr id="164" name="Groupe 164"/>
+                      <wp:cNvGraphicFramePr/>
+                      <a:graphic xmlns:a="http://schemas.openxmlformats.org/drawingml/2006/main">
+                        <a:graphicData uri="http://schemas.microsoft.com/office/word/2010/wordprocessingGroup">
+                          <wpg:wgp>
+                            <wpg:cNvGrpSpPr/>
+                            <wpg:grpSpPr>
+                              <a:xfrm>
+                                <a:off x="0" y="0"/>
+                                <a:ext cx="4714240" cy="1546860"/>
+                                <a:chOff x="0" y="0"/>
+                                <a:chExt cx="4714240" cy="1546860"/>
+                              </a:xfrm>
+                            </wpg:grpSpPr>
+                            <pic:pic xmlns:pic="http://schemas.openxmlformats.org/drawingml/2006/picture">
+                              <pic:nvPicPr>
+                                <pic:cNvPr id="162" name="Image 162"/>
+                                <pic:cNvPicPr>
+                                  <a:picLocks noChangeAspect="1"/>
+                                </pic:cNvPicPr>
+                              </pic:nvPicPr>
+                              <pic:blipFill>
+                                <a:blip r:embed="rId36">
+                                  <a:extLst>
+                                    <a:ext uri="{28A0092B-C50C-407E-A947-70E740481C1C}">
+                                      <a14:useLocalDpi xmlns:a14="http://schemas.microsoft.com/office/drawing/2010/main" val="0"/>
+                                    </a:ext>
+                                  </a:extLst>
+                                </a:blip>
+                                <a:stretch>
+                                  <a:fillRect/>
+                                </a:stretch>
+                              </pic:blipFill>
+                              <pic:spPr>
+                                <a:xfrm>
+                                  <a:off x="0" y="0"/>
+                                  <a:ext cx="4714240" cy="1277620"/>
+                                </a:xfrm>
+                                <a:prstGeom prst="rect">
+                                  <a:avLst/>
+                                </a:prstGeom>
+                              </pic:spPr>
+                            </pic:pic>
+                            <wps:wsp>
+                              <wps:cNvPr id="163" name="Zone de texte 163"/>
+                              <wps:cNvSpPr txBox="1"/>
+                              <wps:spPr>
+                                <a:xfrm>
+                                  <a:off x="0" y="1280160"/>
+                                  <a:ext cx="4714240" cy="266700"/>
+                                </a:xfrm>
+                                <a:prstGeom prst="rect">
+                                  <a:avLst/>
+                                </a:prstGeom>
+                                <a:solidFill>
+                                  <a:prstClr val="white"/>
+                                </a:solidFill>
+                                <a:ln>
+                                  <a:noFill/>
+                                </a:ln>
+                              </wps:spPr>
+                              <wps:txbx>
+                                <w:txbxContent>
+                                  <w:p>
+                                    <w:pPr>
+                                      <w:pStyle w:val="Lgende"/>
+                                      <w:jc w:val="right"/>
+                                      <w:rPr>
+                                        <w:sz w:val="26"/>
+                                        <w:szCs w:val="28"/>
+                                      </w:rPr>
+                                    </w:pPr>
+                                    <w:r>
+                                      <w:t xml:space="preserve">Figure </w:t>
+                                    </w:r>
+                                    <w:r>
+                                      <w:fldChar w:fldCharType="begin"/>
+                                    </w:r>
+                                    <w:r>
+                                      <w:instrText xml:space="preserve"> SEQ Figure \* ARABIC </w:instrText>
+                                    </w:r>
+                                    <w:r>
+                                      <w:fldChar w:fldCharType="separate"/>
+                                    </w:r>
+                                    <w:r>
+                                      <w:rPr>
+                                        <w:noProof/>
+                                      </w:rPr>
+                                      <w:t>12</w:t>
+                                    </w:r>
+                                    <w:r>
+                                      <w:fldChar w:fldCharType="end"/>
+                                    </w:r>
+                                    <w:r>
+                                      <w:t xml:space="preserve"> : A* autre situation initiale</w:t>
+                                    </w:r>
+                                  </w:p>
+                                </w:txbxContent>
+                              </wps:txbx>
+                              <wps:bodyPr rot="0" spcFirstLastPara="0" vertOverflow="overflow" horzOverflow="overflow" vert="horz" wrap="square" lIns="0" tIns="0" rIns="0" bIns="0" numCol="1" spcCol="0" rtlCol="0" fromWordArt="0" anchor="t" anchorCtr="0" forceAA="0" compatLnSpc="1">
+                                <a:prstTxWarp prst="textNoShape">
+                                  <a:avLst/>
+                                </a:prstTxWarp>
+                                <a:spAutoFit/>
+                              </wps:bodyPr>
+                            </wps:wsp>
+                          </wpg:wgp>
+                        </a:graphicData>
+                      </a:graphic>
+                    </wp:inline>
+                  </w:drawing>
+                </mc:Choice>
+                <mc:Fallback>
+                  <w:pict>
+                    <v:group w14:anchorId="64DFFE34" id="Groupe 164" o:spid="_x0000_s1064" style="width:371.2pt;height:121.8pt;mso-position-horizontal-relative:char;mso-position-vertical-relative:line" coordsize="47142,15468" o:gfxdata="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">
+                      <v:shape id="Image 162" o:spid="_x0000_s1065" type="#_x0000_t75" style="position:absolute;width:47142;height:12776;visibility:visible;mso-wrap-style:square" o:gfxdata="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">
+                        <v:imagedata r:id="rId37" o:title=""/>
+                      </v:shape>
+                      <v:shape id="Zone de texte 163" o:spid="_x0000_s1066" type="#_x0000_t202" style="position:absolute;top:12801;width:47142;height:2667;visibility:visible;mso-wrap-style:square;v-text-anchor:top" o:gfxdata="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" stroked="f">
+                        <v:textbox style="mso-fit-shape-to-text:t" inset="0,0,0,0">
+                          <w:txbxContent>
+                            <w:p>
+                              <w:pPr>
+                                <w:pStyle w:val="Lgende"/>
+                                <w:jc w:val="right"/>
+                                <w:rPr>
+                                  <w:sz w:val="26"/>
+                                  <w:szCs w:val="28"/>
+                                </w:rPr>
+                              </w:pPr>
+                              <w:r>
+                                <w:t xml:space="preserve">Figure </w:t>
+                              </w:r>
+                              <w:r>
+                                <w:fldChar w:fldCharType="begin"/>
+                              </w:r>
+                              <w:r>
+                                <w:instrText xml:space="preserve"> SEQ Figure \* ARABIC </w:instrText>
+                              </w:r>
+                              <w:r>
+                                <w:fldChar w:fldCharType="separate"/>
+                              </w:r>
+                              <w:r>
+                                <w:rPr>
+                                  <w:noProof/>
+                                </w:rPr>
+                                <w:t>12</w:t>
+                              </w:r>
+                              <w:r>
+                                <w:fldChar w:fldCharType="end"/>
+                              </w:r>
+                              <w:r>
+                                <w:t xml:space="preserve"> : A* autre situation initiale</w:t>
+                              </w:r>
+                            </w:p>
+                          </w:txbxContent>
+                        </v:textbox>
+                      </v:shape>
+                      <w10:anchorlock/>
+                    </v:group>
+                  </w:pict>
+                </mc:Fallback>
+              </mc:AlternateContent>
+            </w:r>
+          </w:p>
+          <w:p>
+            <w:pPr>
+              <w:pStyle w:val="Paragraphedeliste"/>
+              <w:ind w:firstLine="0"/>
+            </w:pPr>
+            <w:r>
+              <w:rPr>
+                <w:noProof/>
+              </w:rPr>
+              <w:t>Dans la situation ci-dessus, l’algorithme A* retourne « false »</w:t>
+            </w:r>
+            <w:r>
+              <w:rPr>
+                <w:noProof/>
+              </w:rPr>
+              <w:t>. En effet</w:t>
+            </w:r>
+            <w:r>
+              <w:rPr>
+                <w:noProof/>
+              </w:rPr>
+              <w:t>, il n’existe pas de solution à partir de cet état</w:t>
+            </w:r>
+            <w:r>
+              <w:rPr>
+                <w:noProof/>
+              </w:rPr>
+              <w:t xml:space="preserve"> (non connexe</w:t>
+            </w:r>
+            <w:r>
+              <w:rPr>
+                <w:noProof/>
+              </w:rPr>
+              <w:t xml:space="preserve"> à l’état final</w:t>
+            </w:r>
+            <w:r>
+              <w:rPr>
+                <w:noProof/>
+              </w:rPr>
+              <w:t>)</w:t>
+            </w:r>
+            <w:r>
+              <w:rPr>
+                <w:noProof/>
+              </w:rPr>
+              <w:t>.</w:t>
+            </w:r>
+            <w:r>
+              <w:rPr>
+                <w:noProof/>
+              </w:rPr>
+              <w:t xml:space="preserve"> </w:t>
+            </w:r>
+          </w:p>
+        </w:tc>
+      </w:tr>
+    </w:tbl>
+    <w:p>
+      <w:pPr>
+        <w:pStyle w:val="Titre3"/>
+      </w:pPr>
+      <w:bookmarkStart w:id="10" w:name="_Toc66729605"/>
+      <w:r>
+        <w:t xml:space="preserve">Temps de calcul de </w:t>
+      </w:r>
+      <w:r>
+        <w:t>A</w:t>
+      </w:r>
+      <w:r>
+        <w:t>* et influence d</w:t>
+      </w:r>
+      <w:r>
+        <w:t>u choix de l’heuristique</w:t>
+      </w:r>
+      <w:bookmarkEnd w:id="10"/>
+    </w:p>
+    <w:tbl>
+      <w:tblPr>
+        <w:tblStyle w:val="Grilledutableau"/>
+        <w:tblW w:w="10490" w:type="dxa"/>
+        <w:tblInd w:w="-572" w:type="dxa"/>
+        <w:tblLook w:val="04A0" w:firstRow="1" w:lastRow="0" w:firstColumn="1" w:lastColumn="0" w:noHBand="0" w:noVBand="1"/>
+      </w:tblPr>
+      <w:tblGrid>
+        <w:gridCol w:w="1560"/>
+        <w:gridCol w:w="5280"/>
+        <w:gridCol w:w="3650"/>
+      </w:tblGrid>
+      <w:tr>
+        <w:tc>
+          <w:tcPr>
+            <w:tcW w:w="1560" w:type="dxa"/>
+            <w:vAlign w:val="center"/>
+          </w:tcPr>
+          <w:p>
+            <w:pPr>
+              <w:pStyle w:val="Sansinterligne"/>
+            </w:pPr>
+            <w:r>
+              <w:t>Heuristique</w:t>
+            </w:r>
+          </w:p>
+        </w:tc>
+        <w:tc>
+          <w:tcPr>
+            <w:tcW w:w="5280" w:type="dxa"/>
+            <w:vAlign w:val="center"/>
+          </w:tcPr>
+          <w:p>
+            <w:pPr>
+              <w:pStyle w:val="Sansinterligne"/>
+            </w:pPr>
+            <w:r>
+              <w:t>Taille de séquences optimales</w:t>
+            </w:r>
+          </w:p>
+        </w:tc>
+        <w:tc>
+          <w:tcPr>
+            <w:tcW w:w="3650" w:type="dxa"/>
+            <w:vAlign w:val="center"/>
+          </w:tcPr>
+          <w:p>
+            <w:pPr>
+              <w:pStyle w:val="Sansinterligne"/>
+            </w:pPr>
+            <w:r>
+              <w:t>Temps de calcul (ms)</w:t>
+            </w:r>
+          </w:p>
+        </w:tc>
+      </w:tr>
+      <w:tr>
+        <w:trPr>
+          <w:trHeight w:val="495"/>
+        </w:trPr>
+        <w:tc>
+          <w:tcPr>
+            <w:tcW w:w="1560" w:type="dxa"/>
+            <w:vAlign w:val="center"/>
+          </w:tcPr>
+          <w:p>
+            <w:pPr>
+              <w:pStyle w:val="Sansinterligne"/>
+            </w:pPr>
+            <w:r>
+              <w:t>N°1</w:t>
+            </w:r>
+          </w:p>
+        </w:tc>
+        <w:tc>
+          <w:tcPr>
+            <w:tcW w:w="5280" w:type="dxa"/>
+            <w:vAlign w:val="center"/>
+          </w:tcPr>
+          <w:p>
+            <w:pPr>
+              <w:pStyle w:val="Sansinterligne"/>
+            </w:pPr>
+            <w:r>
+              <w:t>6</w:t>
+            </w:r>
+          </w:p>
+        </w:tc>
+        <w:tc>
+          <w:tcPr>
+            <w:tcW w:w="3650" w:type="dxa"/>
+            <w:vAlign w:val="center"/>
+          </w:tcPr>
+          <w:p>
+            <w:pPr>
+              <w:pStyle w:val="Sansinterligne"/>
+            </w:pPr>
+            <w:r>
+              <w:t>68</w:t>
+            </w:r>
+          </w:p>
+        </w:tc>
+      </w:tr>
+      <w:tr>
+        <w:trPr>
+          <w:trHeight w:val="461"/>
+        </w:trPr>
+        <w:tc>
+          <w:tcPr>
+            <w:tcW w:w="1560" w:type="dxa"/>
+            <w:vAlign w:val="center"/>
+          </w:tcPr>
+          <w:p>
+            <w:pPr>
+              <w:pStyle w:val="Sansinterligne"/>
+            </w:pPr>
+            <w:r>
+              <w:t>N°2</w:t>
+            </w:r>
+          </w:p>
+        </w:tc>
+        <w:tc>
+          <w:tcPr>
+            <w:tcW w:w="5280" w:type="dxa"/>
+            <w:vAlign w:val="center"/>
+          </w:tcPr>
+          <w:p>
+            <w:pPr>
+              <w:pStyle w:val="Sansinterligne"/>
+            </w:pPr>
+            <w:r>
+              <w:t>6</w:t>
+            </w:r>
+          </w:p>
+        </w:tc>
+        <w:tc>
+          <w:tcPr>
+            <w:tcW w:w="3650" w:type="dxa"/>
+            <w:vAlign w:val="center"/>
+          </w:tcPr>
+          <w:p>
+            <w:pPr>
+              <w:pStyle w:val="Sansinterligne"/>
+            </w:pPr>
+            <w:r>
+              <w:t>52</w:t>
+            </w:r>
+          </w:p>
+        </w:tc>
+      </w:tr>
+    </w:tbl>
+    <w:p>
+      <w:pPr>
+        <w:pStyle w:val="Titre3"/>
+        <w:spacing w:before="120"/>
+      </w:pPr>
+      <w:bookmarkStart w:id="11" w:name="_Toc66729606"/>
+      <w:r>
+        <w:t>Taquin 4x4 et Rubik’s Cube</w:t>
+      </w:r>
+    </w:p>
+    <w:p>
+      <w:pPr>
+        <w:pStyle w:val="Paragraphedeliste"/>
+        <w:rPr>
+          <w:noProof/>
+          <w:sz w:val="44"/>
+          <w:szCs w:val="32"/>
+          <w:u w:color="FF0000"/>
+        </w:rPr>
+      </w:pPr>
+      <w:r>
+        <w:t>N</w:t>
+      </w:r>
+      <w:r>
+        <w:t>ous pouvons envisager</w:t>
+      </w:r>
+      <w:r>
+        <w:t xml:space="preserve"> une longueur de séquence de ? actions pour résoudre le Taquin 4x4.</w:t>
+      </w:r>
+      <w:r>
+        <w:t xml:space="preserve"> </w:t>
+      </w:r>
+      <w:r>
+        <w:t>Pour le Rubik’s Cube, nous aurions une</w:t>
+      </w:r>
+      <w:r>
+        <w:t xml:space="preserve"> liste avec les </w:t>
+      </w:r>
+      <w:r>
+        <w:t xml:space="preserve">6 faces du cubes </w:t>
+      </w:r>
+      <w:r>
+        <w:t>(</w:t>
+      </w:r>
+      <w:r>
+        <w:t xml:space="preserve">chacune </w:t>
+      </w:r>
+      <w:r>
+        <w:t xml:space="preserve">représentée comme dans le Taquin 3x3) et </w:t>
+      </w:r>
+      <w:r>
+        <w:t xml:space="preserve">12 actions possibles : </w:t>
+      </w:r>
+      <w:r>
+        <w:t xml:space="preserve">2 sens </w:t>
+      </w:r>
+      <w:r>
+        <w:t xml:space="preserve">de rotation </w:t>
+      </w:r>
+      <w:r>
+        <w:t>pour chaque colonne et 2 sens pour chaque ligne</w:t>
+      </w:r>
+      <w:r>
+        <w:t>.</w:t>
+      </w:r>
+      <w:r>
+        <w:br w:type="page"/>
+      </w:r>
+    </w:p>
+    <w:p>
+      <w:pPr>
         <w:pStyle w:val="Titre1"/>
       </w:pPr>
-      <w:bookmarkStart w:id="4" w:name="_Toc66725023"/>
       <w:r>
         <w:lastRenderedPageBreak/>
         <w:t>TP2</w:t>
@@ -4557,11 +7985,28 @@
       <w:r>
         <w:t>TicTacToe</w:t>
       </w:r>
-      <w:bookmarkEnd w:id="4"/>
+      <w:bookmarkEnd w:id="11"/>
     </w:p>
     <w:p>
       <w:pPr>
         <w:pStyle w:val="Paragraphedeliste"/>
+      </w:pPr>
+    </w:p>
+    <w:p>
+      <w:pPr>
+        <w:spacing w:after="160" w:line="259" w:lineRule="auto"/>
+        <w:jc w:val="left"/>
+        <w:rPr>
+          <w:sz w:val="26"/>
+          <w:lang w:eastAsia="fr-FR"/>
+        </w:rPr>
+      </w:pPr>
+      <w:r>
+        <w:br w:type="page"/>
+      </w:r>
+    </w:p>
+    <w:p>
+      <w:pPr>
         <w:sectPr>
           <w:pgSz w:w="11906" w:h="16838"/>
           <w:pgMar w:top="1417" w:right="1417" w:bottom="1417" w:left="1417" w:header="708" w:footer="708" w:gutter="0"/>
@@ -4578,7 +8023,7 @@
         </w:rPr>
         <w:lastRenderedPageBreak/>
         <w:drawing>
-          <wp:anchor distT="0" distB="0" distL="114300" distR="114300" simplePos="0" relativeHeight="251680768" behindDoc="1" locked="0" layoutInCell="1" allowOverlap="1" wp14:anchorId="10111D57" wp14:editId="2ABB7D62">
+          <wp:anchor distT="0" distB="0" distL="114300" distR="114300" simplePos="0" relativeHeight="251670528" behindDoc="1" locked="0" layoutInCell="1" allowOverlap="1" wp14:anchorId="10111D57" wp14:editId="460DA2B3">
             <wp:simplePos x="0" y="0"/>
             <wp:positionH relativeFrom="margin">
               <wp:align>right</wp:align>
@@ -4603,7 +8048,7 @@
                     </pic:cNvPicPr>
                   </pic:nvPicPr>
                   <pic:blipFill>
-                    <a:blip r:embed="rId17" cstate="print">
+                    <a:blip r:embed="rId38" cstate="print">
                       <a:extLst>
                         <a:ext uri="{28A0092B-C50C-407E-A947-70E740481C1C}">
                           <a14:useLocalDpi xmlns:a14="http://schemas.microsoft.com/office/drawing/2010/main" val="0"/>
@@ -4751,37 +8196,6 @@
     <w:p>
       <w:r>
         <w:continuationSeparator/>
-      </w:r>
-    </w:p>
-  </w:footnote>
-  <w:footnote w:id="1">
-    <w:p>
-      <w:pPr>
-        <w:pStyle w:val="Notedebasdepage"/>
-      </w:pPr>
-      <w:r>
-        <w:rPr>
-          <w:rStyle w:val="Appelnotedebasdep"/>
-        </w:rPr>
-        <w:footnoteRef/>
-      </w:r>
-      <w:r>
-        <w:t xml:space="preserve"> </w:t>
-      </w:r>
-      <w:r>
-        <w:t xml:space="preserve">Note </w:t>
-      </w:r>
-      <w:r>
-        <w:t xml:space="preserve">de </w:t>
-      </w:r>
-      <w:r>
-        <w:t>bas de page</w:t>
-      </w:r>
-      <w:r>
-        <w:t xml:space="preserve"> : </w:t>
-      </w:r>
-      <w:r>
-        <w:t>Description</w:t>
       </w:r>
     </w:p>
   </w:footnote>
@@ -7507,6 +10921,18 @@
       <w:szCs w:val="20"/>
     </w:rPr>
   </w:style>
+  <w:style w:type="character" w:styleId="Mentionnonrsolue">
+    <w:name w:val="Unresolved Mention"/>
+    <w:basedOn w:val="Policepardfaut"/>
+    <w:uiPriority w:val="99"/>
+    <w:semiHidden/>
+    <w:unhideWhenUsed/>
+    <w:rsid w:val="0099260A"/>
+    <w:rPr>
+      <w:color w:val="605E5C"/>
+      <w:shd w:val="clear" w:color="auto" w:fill="E1DFDD"/>
+    </w:rPr>
+  </w:style>
 </w:styles>
 </file>
 

</xml_diff>